<commit_message>
Fix: Make program deterministic by adding Seed, print csv reports
</commit_message>
<xml_diff>
--- a/ckorzon_metcs677_project_report.docx
+++ b/ckorzon_metcs677_project_report.docx
@@ -404,37 +404,30 @@
     </w:p>
     <w:p>
       <w:r>
-        <w:t xml:space="preserve">K-NN is chosen as a simple classification algorithm which can classify the cosmic entities in our data set. </w:t>
-      </w:r>
-      <w:r>
-        <w:t>To find the optimal K, several values for K are tested, the accuracies of the classifiers for each K are compared, and the K value with the highest overall classifier accuracy is chosen</w:t>
-      </w:r>
-      <w:r>
-        <w:softHyphen/>
-      </w:r>
-      <w:r>
-        <w:softHyphen/>
-      </w:r>
-      <w:r>
-        <w:rPr>
-          <w:vertAlign w:val="superscript"/>
-        </w:rPr>
-        <w:t>1</w:t>
-      </w:r>
-      <w:r>
-        <w:t xml:space="preserve">. </w:t>
-      </w:r>
-    </w:p>
-    <w:p>
-      <w:r>
         <w:rPr>
           <w:noProof/>
         </w:rPr>
         <w:drawing>
-          <wp:inline distT="0" distB="0" distL="0" distR="0" wp14:anchorId="7C2E4379" wp14:editId="1B04CF99">
-            <wp:extent cx="5943600" cy="2993390"/>
-            <wp:effectExtent l="0" t="0" r="0" b="0"/>
-            <wp:docPr id="77940640" name="Picture 1" descr="A graph of blue bars&#10;&#10;Description automatically generated with medium confidence"/>
+          <wp:anchor distT="0" distB="0" distL="114300" distR="114300" simplePos="0" relativeHeight="251658240" behindDoc="1" locked="0" layoutInCell="1" allowOverlap="1" wp14:anchorId="597D90F7" wp14:editId="47CA4306">
+            <wp:simplePos x="0" y="0"/>
+            <wp:positionH relativeFrom="page">
+              <wp:align>right</wp:align>
+            </wp:positionH>
+            <wp:positionV relativeFrom="paragraph">
+              <wp:posOffset>598823</wp:posOffset>
+            </wp:positionV>
+            <wp:extent cx="7763510" cy="3909695"/>
+            <wp:effectExtent l="0" t="0" r="8890" b="0"/>
+            <wp:wrapTight wrapText="bothSides">
+              <wp:wrapPolygon edited="0">
+                <wp:start x="0" y="0"/>
+                <wp:lineTo x="0" y="21470"/>
+                <wp:lineTo x="21572" y="21470"/>
+                <wp:lineTo x="21572" y="0"/>
+                <wp:lineTo x="0" y="0"/>
+              </wp:wrapPolygon>
+            </wp:wrapTight>
+            <wp:docPr id="1951176546" name="Picture 1" descr="A graph of blue bars&#10;&#10;Description automatically generated with medium confidence"/>
             <wp:cNvGraphicFramePr>
               <a:graphicFrameLocks xmlns:a="http://schemas.openxmlformats.org/drawingml/2006/main" noChangeAspect="1"/>
             </wp:cNvGraphicFramePr>
@@ -442,7 +435,7 @@
               <a:graphicData uri="http://schemas.openxmlformats.org/drawingml/2006/picture">
                 <pic:pic xmlns:pic="http://schemas.openxmlformats.org/drawingml/2006/picture">
                   <pic:nvPicPr>
-                    <pic:cNvPr id="77940640" name="Picture 1" descr="A graph of blue bars&#10;&#10;Description automatically generated with medium confidence"/>
+                    <pic:cNvPr id="1951176546" name="Picture 1" descr="A graph of blue bars&#10;&#10;Description automatically generated with medium confidence"/>
                     <pic:cNvPicPr/>
                   </pic:nvPicPr>
                   <pic:blipFill>
@@ -460,7 +453,7 @@
                   <pic:spPr>
                     <a:xfrm>
                       <a:off x="0" y="0"/>
-                      <a:ext cx="5943600" cy="2993390"/>
+                      <a:ext cx="7763510" cy="3909695"/>
                     </a:xfrm>
                     <a:prstGeom prst="rect">
                       <a:avLst/>
@@ -469,25 +462,89 @@
                 </pic:pic>
               </a:graphicData>
             </a:graphic>
-          </wp:inline>
+            <wp14:sizeRelH relativeFrom="margin">
+              <wp14:pctWidth>0</wp14:pctWidth>
+            </wp14:sizeRelH>
+            <wp14:sizeRelV relativeFrom="margin">
+              <wp14:pctHeight>0</wp14:pctHeight>
+            </wp14:sizeRelV>
+          </wp:anchor>
         </w:drawing>
+      </w:r>
+      <w:r>
+        <w:t xml:space="preserve">K-NN is chosen as a simple classification algorithm which can classify the cosmic entities in our data set. </w:t>
+      </w:r>
+      <w:r>
+        <w:t>To find the optimal K, several values for K are tested, the accuracies of the classifiers for each K are compared, and the K value with the highest overall classifier accuracy is chosen</w:t>
+      </w:r>
+      <w:r>
+        <w:softHyphen/>
+      </w:r>
+      <w:r>
+        <w:softHyphen/>
+      </w:r>
+      <w:r>
+        <w:rPr>
+          <w:vertAlign w:val="superscript"/>
+        </w:rPr>
+        <w:t>1</w:t>
+      </w:r>
+      <w:r>
+        <w:t xml:space="preserve">. </w:t>
       </w:r>
     </w:p>
     <w:p>
-      <w:r>
-        <w:t>As an outcome of K value testing, K=3 was selected as the parameter with the highest overall classifier accuracy.</w:t>
+      <w:pPr>
+        <w:pStyle w:val="ListParagraph"/>
+        <w:numPr>
+          <w:ilvl w:val="0"/>
+          <w:numId w:val="4"/>
+        </w:numPr>
+      </w:pPr>
+      <w:r>
+        <w:t>As an outcome of K value testing, K=</w:t>
+      </w:r>
+      <w:r>
+        <w:t>4</w:t>
+      </w:r>
+      <w:r>
+        <w:t xml:space="preserve"> was selected as the parameter with the highest overall classifier accuracy.</w:t>
       </w:r>
     </w:p>
     <w:p>
+      <w:pPr>
+        <w:pStyle w:val="ListParagraph"/>
+        <w:numPr>
+          <w:ilvl w:val="0"/>
+          <w:numId w:val="4"/>
+        </w:numPr>
+      </w:pPr>
       <w:r>
         <w:rPr>
           <w:noProof/>
         </w:rPr>
+        <w:lastRenderedPageBreak/>
         <w:drawing>
-          <wp:inline distT="0" distB="0" distL="0" distR="0" wp14:anchorId="648340ED" wp14:editId="0EF65418">
-            <wp:extent cx="5943600" cy="2993390"/>
-            <wp:effectExtent l="0" t="0" r="0" b="0"/>
-            <wp:docPr id="1034133823" name="Picture 2" descr="A close-up of a color scheme&#10;&#10;Description automatically generated"/>
+          <wp:anchor distT="0" distB="0" distL="114300" distR="114300" simplePos="0" relativeHeight="251659264" behindDoc="1" locked="0" layoutInCell="1" allowOverlap="1" wp14:anchorId="21D64227" wp14:editId="2CC69A2A">
+            <wp:simplePos x="0" y="0"/>
+            <wp:positionH relativeFrom="page">
+              <wp:align>right</wp:align>
+            </wp:positionH>
+            <wp:positionV relativeFrom="paragraph">
+              <wp:posOffset>0</wp:posOffset>
+            </wp:positionV>
+            <wp:extent cx="7763510" cy="3909695"/>
+            <wp:effectExtent l="0" t="0" r="8890" b="0"/>
+            <wp:wrapTight wrapText="bothSides">
+              <wp:wrapPolygon edited="0">
+                <wp:start x="0" y="0"/>
+                <wp:lineTo x="0" y="21470"/>
+                <wp:lineTo x="21572" y="21470"/>
+                <wp:lineTo x="21572" y="0"/>
+                <wp:lineTo x="0" y="0"/>
+              </wp:wrapPolygon>
+            </wp:wrapTight>
+            <wp:docPr id="946210388" name="Picture 2" descr="A close-up of a color scheme&#10;&#10;Description automatically generated"/>
             <wp:cNvGraphicFramePr>
               <a:graphicFrameLocks xmlns:a="http://schemas.openxmlformats.org/drawingml/2006/main" noChangeAspect="1"/>
             </wp:cNvGraphicFramePr>
@@ -495,7 +552,7 @@
               <a:graphicData uri="http://schemas.openxmlformats.org/drawingml/2006/picture">
                 <pic:pic xmlns:pic="http://schemas.openxmlformats.org/drawingml/2006/picture">
                   <pic:nvPicPr>
-                    <pic:cNvPr id="1034133823" name="Picture 2" descr="A close-up of a color scheme&#10;&#10;Description automatically generated"/>
+                    <pic:cNvPr id="946210388" name="Picture 2" descr="A close-up of a color scheme&#10;&#10;Description automatically generated"/>
                     <pic:cNvPicPr/>
                   </pic:nvPicPr>
                   <pic:blipFill>
@@ -513,7 +570,7 @@
                   <pic:spPr>
                     <a:xfrm>
                       <a:off x="0" y="0"/>
-                      <a:ext cx="5943600" cy="2993390"/>
+                      <a:ext cx="7763510" cy="3909695"/>
                     </a:xfrm>
                     <a:prstGeom prst="rect">
                       <a:avLst/>
@@ -522,18 +579,77 @@
                 </pic:pic>
               </a:graphicData>
             </a:graphic>
-          </wp:inline>
+            <wp14:sizeRelH relativeFrom="margin">
+              <wp14:pctWidth>0</wp14:pctWidth>
+            </wp14:sizeRelH>
+            <wp14:sizeRelV relativeFrom="margin">
+              <wp14:pctHeight>0</wp14:pctHeight>
+            </wp14:sizeRelV>
+          </wp:anchor>
         </w:drawing>
+      </w:r>
+      <w:r>
+        <w:t xml:space="preserve">Overall Accuracy: </w:t>
+      </w:r>
+      <w:r>
+        <w:rPr>
+          <w:b/>
+          <w:bCs/>
+        </w:rPr>
+        <w:t>94.4</w:t>
+      </w:r>
+      <w:r>
+        <w:rPr>
+          <w:b/>
+          <w:bCs/>
+        </w:rPr>
+        <w:t>5</w:t>
+      </w:r>
+      <w:r>
+        <w:rPr>
+          <w:b/>
+          <w:bCs/>
+        </w:rPr>
+        <w:t>%</w:t>
       </w:r>
     </w:p>
     <w:p>
-      <w:r>
-        <w:t>Overall Accuracy: 94.42%</w:t>
+      <w:pPr>
+        <w:pStyle w:val="ListParagraph"/>
+        <w:numPr>
+          <w:ilvl w:val="0"/>
+          <w:numId w:val="4"/>
+        </w:numPr>
+        <w:rPr>
+          <w:rFonts w:asciiTheme="majorHAnsi" w:eastAsiaTheme="majorEastAsia" w:hAnsiTheme="majorHAnsi" w:cstheme="majorBidi"/>
+          <w:color w:val="2F5496" w:themeColor="accent1" w:themeShade="BF"/>
+          <w:sz w:val="32"/>
+          <w:szCs w:val="32"/>
+        </w:rPr>
+      </w:pPr>
+      <w:r>
+        <w:t xml:space="preserve">K-Nearest Neighbors performed well, </w:t>
       </w:r>
     </w:p>
     <w:p>
-      <w:r>
-        <w:t>&lt;TODO: Add Observations&gt;</w:t>
+      <w:pPr>
+        <w:pStyle w:val="ListParagraph"/>
+        <w:numPr>
+          <w:ilvl w:val="0"/>
+          <w:numId w:val="4"/>
+        </w:numPr>
+        <w:rPr>
+          <w:rFonts w:asciiTheme="majorHAnsi" w:eastAsiaTheme="majorEastAsia" w:hAnsiTheme="majorHAnsi" w:cstheme="majorBidi"/>
+          <w:color w:val="2F5496" w:themeColor="accent1" w:themeShade="BF"/>
+          <w:sz w:val="32"/>
+          <w:szCs w:val="32"/>
+        </w:rPr>
+      </w:pPr>
+      <w:r>
+        <w:t>&lt;TODO: Finish&gt;</w:t>
+      </w:r>
+      <w:r>
+        <w:br w:type="page"/>
       </w:r>
     </w:p>
     <w:p>
@@ -543,41 +659,6 @@
       <w:r>
         <w:lastRenderedPageBreak/>
         <w:t>Logistic Regression</w:t>
-      </w:r>
-    </w:p>
-    <w:p>
-      <w:r>
-        <w:t>While logistic regression is often used as a binary classifier, meaning it predicts whether data belongs to a single class or not</w:t>
-      </w:r>
-      <w:r>
-        <w:rPr>
-          <w:vertAlign w:val="superscript"/>
-        </w:rPr>
-        <w:t>1</w:t>
-      </w:r>
-      <w:r>
-        <w:t xml:space="preserve">, </w:t>
-      </w:r>
-      <w:r>
-        <w:t>the SciKit Learn LogisticRegression module</w:t>
-      </w:r>
-      <w:r>
-        <w:t xml:space="preserve"> can be used for multi-class cases such as the Star Classification data set. It does this </w:t>
-      </w:r>
-      <w:r>
-        <w:t>by using a one-vs-rest technique (OVR) in which it calculates the probability of each class</w:t>
-      </w:r>
-      <w:r>
-        <w:t xml:space="preserve"> individually then normalizing the values</w:t>
-      </w:r>
-      <w:r>
-        <w:rPr>
-          <w:vertAlign w:val="superscript"/>
-        </w:rPr>
-        <w:t>4</w:t>
-      </w:r>
-      <w:r>
-        <w:t>, effectively splitting the problem into several layers of binary classification.</w:t>
       </w:r>
     </w:p>
     <w:p>
@@ -586,10 +667,26 @@
           <w:noProof/>
         </w:rPr>
         <w:drawing>
-          <wp:inline distT="0" distB="0" distL="0" distR="0" wp14:anchorId="70F02FDE" wp14:editId="4D56675E">
-            <wp:extent cx="5943600" cy="2993390"/>
-            <wp:effectExtent l="0" t="0" r="0" b="0"/>
-            <wp:docPr id="875891020" name="Picture 3" descr="A close-up of a colorful grid&#10;&#10;Description automatically generated"/>
+          <wp:anchor distT="0" distB="0" distL="114300" distR="114300" simplePos="0" relativeHeight="251660288" behindDoc="1" locked="0" layoutInCell="1" allowOverlap="1" wp14:anchorId="2EBE7A39" wp14:editId="6D21E24D">
+            <wp:simplePos x="0" y="0"/>
+            <wp:positionH relativeFrom="page">
+              <wp:align>right</wp:align>
+            </wp:positionH>
+            <wp:positionV relativeFrom="paragraph">
+              <wp:posOffset>1014891</wp:posOffset>
+            </wp:positionV>
+            <wp:extent cx="7763510" cy="3909695"/>
+            <wp:effectExtent l="0" t="0" r="8890" b="0"/>
+            <wp:wrapTight wrapText="bothSides">
+              <wp:wrapPolygon edited="0">
+                <wp:start x="0" y="0"/>
+                <wp:lineTo x="0" y="21470"/>
+                <wp:lineTo x="21572" y="21470"/>
+                <wp:lineTo x="21572" y="0"/>
+                <wp:lineTo x="0" y="0"/>
+              </wp:wrapPolygon>
+            </wp:wrapTight>
+            <wp:docPr id="1813892650" name="Picture 3" descr="A close-up of a colorful grid&#10;&#10;Description automatically generated"/>
             <wp:cNvGraphicFramePr>
               <a:graphicFrameLocks xmlns:a="http://schemas.openxmlformats.org/drawingml/2006/main" noChangeAspect="1"/>
             </wp:cNvGraphicFramePr>
@@ -597,7 +694,7 @@
               <a:graphicData uri="http://schemas.openxmlformats.org/drawingml/2006/picture">
                 <pic:pic xmlns:pic="http://schemas.openxmlformats.org/drawingml/2006/picture">
                   <pic:nvPicPr>
-                    <pic:cNvPr id="875891020" name="Picture 3" descr="A close-up of a colorful grid&#10;&#10;Description automatically generated"/>
+                    <pic:cNvPr id="1813892650" name="Picture 3" descr="A close-up of a colorful grid&#10;&#10;Description automatically generated"/>
                     <pic:cNvPicPr/>
                   </pic:nvPicPr>
                   <pic:blipFill>
@@ -615,7 +712,7 @@
                   <pic:spPr>
                     <a:xfrm>
                       <a:off x="0" y="0"/>
-                      <a:ext cx="5943600" cy="2993390"/>
+                      <a:ext cx="7763510" cy="3909695"/>
                     </a:xfrm>
                     <a:prstGeom prst="rect">
                       <a:avLst/>
@@ -624,18 +721,85 @@
                 </pic:pic>
               </a:graphicData>
             </a:graphic>
-          </wp:inline>
+            <wp14:sizeRelH relativeFrom="margin">
+              <wp14:pctWidth>0</wp14:pctWidth>
+            </wp14:sizeRelH>
+            <wp14:sizeRelV relativeFrom="margin">
+              <wp14:pctHeight>0</wp14:pctHeight>
+            </wp14:sizeRelV>
+          </wp:anchor>
         </w:drawing>
+      </w:r>
+      <w:r>
+        <w:t>While logistic regression is often used as a binary classifier, meaning it predicts whether data belongs to a single class or not</w:t>
+      </w:r>
+      <w:r>
+        <w:rPr>
+          <w:vertAlign w:val="superscript"/>
+        </w:rPr>
+        <w:t>1</w:t>
+      </w:r>
+      <w:r>
+        <w:t xml:space="preserve">, </w:t>
+      </w:r>
+      <w:r>
+        <w:t>the SciKit Learn LogisticRegression module</w:t>
+      </w:r>
+      <w:r>
+        <w:t xml:space="preserve"> can be used for multi-class cases such as the Star Classification data set. It does this </w:t>
+      </w:r>
+      <w:r>
+        <w:t>by using a one-vs-rest technique (OVR) in which it calculates the probability of each class</w:t>
+      </w:r>
+      <w:r>
+        <w:t xml:space="preserve"> individually then normalizing the values</w:t>
+      </w:r>
+      <w:r>
+        <w:rPr>
+          <w:vertAlign w:val="superscript"/>
+        </w:rPr>
+        <w:t>4</w:t>
+      </w:r>
+      <w:r>
+        <w:t>, effectively splitting the problem into several layers of binary classification.</w:t>
+      </w:r>
+    </w:p>
+    <w:p/>
+    <w:p>
+      <w:pPr>
+        <w:pStyle w:val="ListParagraph"/>
+        <w:numPr>
+          <w:ilvl w:val="0"/>
+          <w:numId w:val="4"/>
+        </w:numPr>
+      </w:pPr>
+      <w:r>
+        <w:t xml:space="preserve">Overall Accuracy: </w:t>
+      </w:r>
+      <w:r>
+        <w:rPr>
+          <w:b/>
+          <w:bCs/>
+        </w:rPr>
+        <w:t>95.53%</w:t>
       </w:r>
     </w:p>
     <w:p>
       <w:r>
-        <w:t>Overall Accuracy: 94.42%</w:t>
+        <w:t>&lt;TODO: Add Observations&gt;</w:t>
       </w:r>
     </w:p>
     <w:p>
-      <w:r>
-        <w:t>&lt;TODO: Add Observations&gt;</w:t>
+      <w:pPr>
+        <w:rPr>
+          <w:rFonts w:asciiTheme="majorHAnsi" w:eastAsiaTheme="majorEastAsia" w:hAnsiTheme="majorHAnsi" w:cstheme="majorBidi"/>
+          <w:color w:val="2F5496" w:themeColor="accent1" w:themeShade="BF"/>
+          <w:sz w:val="32"/>
+          <w:szCs w:val="32"/>
+        </w:rPr>
+      </w:pPr>
+      <w:r>
+        <w:br w:type="page"/>
       </w:r>
     </w:p>
     <w:p>
@@ -643,18 +807,8 @@
         <w:pStyle w:val="Heading1"/>
       </w:pPr>
       <w:r>
+        <w:lastRenderedPageBreak/>
         <w:t>Naïve Bayes</w:t>
-      </w:r>
-    </w:p>
-    <w:p>
-      <w:r>
-        <w:t xml:space="preserve">Since the Star Classification data is continuous, </w:t>
-      </w:r>
-      <w:r>
-        <w:t>Gaussian</w:t>
-      </w:r>
-      <w:r>
-        <w:t xml:space="preserve"> Naïve Bayes is used to predict cosmic entity classes.</w:t>
       </w:r>
     </w:p>
     <w:p>
@@ -662,12 +816,27 @@
         <w:rPr>
           <w:noProof/>
         </w:rPr>
-        <w:lastRenderedPageBreak/>
         <w:drawing>
-          <wp:inline distT="0" distB="0" distL="0" distR="0" wp14:anchorId="495C4823" wp14:editId="45186AA0">
-            <wp:extent cx="5943600" cy="2993390"/>
-            <wp:effectExtent l="0" t="0" r="0" b="0"/>
-            <wp:docPr id="1200036062" name="Picture 4" descr="A close-up of a color scheme&#10;&#10;Description automatically generated"/>
+          <wp:anchor distT="0" distB="0" distL="114300" distR="114300" simplePos="0" relativeHeight="251661312" behindDoc="1" locked="0" layoutInCell="1" allowOverlap="1" wp14:anchorId="4D5EA1E0" wp14:editId="3118F57A">
+            <wp:simplePos x="0" y="0"/>
+            <wp:positionH relativeFrom="page">
+              <wp:align>right</wp:align>
+            </wp:positionH>
+            <wp:positionV relativeFrom="paragraph">
+              <wp:posOffset>448794</wp:posOffset>
+            </wp:positionV>
+            <wp:extent cx="7763510" cy="3909695"/>
+            <wp:effectExtent l="0" t="0" r="8890" b="0"/>
+            <wp:wrapTight wrapText="bothSides">
+              <wp:wrapPolygon edited="0">
+                <wp:start x="0" y="0"/>
+                <wp:lineTo x="0" y="21470"/>
+                <wp:lineTo x="21572" y="21470"/>
+                <wp:lineTo x="21572" y="0"/>
+                <wp:lineTo x="0" y="0"/>
+              </wp:wrapPolygon>
+            </wp:wrapTight>
+            <wp:docPr id="312324124" name="Picture 4" descr="A purple and white squares&#10;&#10;Description automatically generated"/>
             <wp:cNvGraphicFramePr>
               <a:graphicFrameLocks xmlns:a="http://schemas.openxmlformats.org/drawingml/2006/main" noChangeAspect="1"/>
             </wp:cNvGraphicFramePr>
@@ -675,7 +844,7 @@
               <a:graphicData uri="http://schemas.openxmlformats.org/drawingml/2006/picture">
                 <pic:pic xmlns:pic="http://schemas.openxmlformats.org/drawingml/2006/picture">
                   <pic:nvPicPr>
-                    <pic:cNvPr id="1200036062" name="Picture 4" descr="A close-up of a color scheme&#10;&#10;Description automatically generated"/>
+                    <pic:cNvPr id="312324124" name="Picture 4" descr="A purple and white squares&#10;&#10;Description automatically generated"/>
                     <pic:cNvPicPr/>
                   </pic:nvPicPr>
                   <pic:blipFill>
@@ -693,7 +862,7 @@
                   <pic:spPr>
                     <a:xfrm>
                       <a:off x="0" y="0"/>
-                      <a:ext cx="5943600" cy="2993390"/>
+                      <a:ext cx="7763510" cy="3909695"/>
                     </a:xfrm>
                     <a:prstGeom prst="rect">
                       <a:avLst/>
@@ -702,52 +871,1579 @@
                 </pic:pic>
               </a:graphicData>
             </a:graphic>
-          </wp:inline>
+            <wp14:sizeRelH relativeFrom="margin">
+              <wp14:pctWidth>0</wp14:pctWidth>
+            </wp14:sizeRelH>
+            <wp14:sizeRelV relativeFrom="margin">
+              <wp14:pctHeight>0</wp14:pctHeight>
+            </wp14:sizeRelV>
+          </wp:anchor>
         </w:drawing>
+      </w:r>
+      <w:r>
+        <w:t xml:space="preserve">Since the Star Classification data is continuous, </w:t>
+      </w:r>
+      <w:r>
+        <w:t>Gaussian</w:t>
+      </w:r>
+      <w:r>
+        <w:t xml:space="preserve"> Naïve Bayes is used to predict cosmic entity classes.</w:t>
       </w:r>
     </w:p>
     <w:p>
+      <w:pPr>
+        <w:pStyle w:val="ListParagraph"/>
+        <w:numPr>
+          <w:ilvl w:val="0"/>
+          <w:numId w:val="4"/>
+        </w:numPr>
+      </w:pPr>
       <w:r>
         <w:t xml:space="preserve">Overall Accuracy: </w:t>
       </w:r>
       <w:r>
-        <w:t>73.65</w:t>
-      </w:r>
-      <w:r>
+        <w:rPr>
+          <w:b/>
+          <w:bCs/>
+        </w:rPr>
+        <w:t>74.58</w:t>
+      </w:r>
+      <w:r>
+        <w:rPr>
+          <w:b/>
+          <w:bCs/>
+        </w:rPr>
         <w:t>%</w:t>
       </w:r>
     </w:p>
     <w:p>
-      <w:r>
-        <w:t>&lt;TODO: Add Observations&gt;</w:t>
-      </w:r>
-    </w:p>
-    <w:p/>
-    <w:p>
-      <w:pPr>
-        <w:rPr>
-          <w:rFonts w:asciiTheme="majorHAnsi" w:eastAsiaTheme="majorEastAsia" w:hAnsiTheme="majorHAnsi" w:cstheme="majorBidi"/>
-          <w:color w:val="2F5496" w:themeColor="accent1" w:themeShade="BF"/>
-          <w:sz w:val="32"/>
-          <w:szCs w:val="32"/>
-        </w:rPr>
-      </w:pPr>
-      <w:r>
-        <w:br w:type="page"/>
+      <w:pPr>
+        <w:pStyle w:val="ListParagraph"/>
+        <w:numPr>
+          <w:ilvl w:val="0"/>
+          <w:numId w:val="4"/>
+        </w:numPr>
+      </w:pPr>
+      <w:r>
+        <w:t>Naïve Bayes performed quite poorly.</w:t>
       </w:r>
     </w:p>
     <w:p>
       <w:pPr>
+        <w:pStyle w:val="ListParagraph"/>
+        <w:numPr>
+          <w:ilvl w:val="1"/>
+          <w:numId w:val="4"/>
+        </w:numPr>
+      </w:pPr>
+      <w:r>
+        <w:t>Predicted many Stars as Galaxies</w:t>
+      </w:r>
+    </w:p>
+    <w:p>
+      <w:pPr>
+        <w:pStyle w:val="ListParagraph"/>
+        <w:numPr>
+          <w:ilvl w:val="1"/>
+          <w:numId w:val="4"/>
+        </w:numPr>
+      </w:pPr>
+      <w:r>
+        <w:t>Predicted many Galaxies and Stars as Quasars.</w:t>
+      </w:r>
+    </w:p>
+    <w:p>
+      <w:pPr>
+        <w:pStyle w:val="ListParagraph"/>
+        <w:numPr>
+          <w:ilvl w:val="0"/>
+          <w:numId w:val="4"/>
+        </w:numPr>
+      </w:pPr>
+      <w:r>
+        <w:t xml:space="preserve">Since </w:t>
+      </w:r>
+      <w:r>
+        <w:t>Gaussian</w:t>
+      </w:r>
+      <w:r>
+        <w:t xml:space="preserve"> Naïve Bayes assumes multivariate normal distribution</w:t>
+      </w:r>
+      <w:r>
+        <w:rPr>
+          <w:vertAlign w:val="superscript"/>
+        </w:rPr>
+        <w:t>2</w:t>
+      </w:r>
+      <w:r>
+        <w:t xml:space="preserve">, poor performance may be accounted for by non-normal distribution in data. </w:t>
+      </w:r>
+    </w:p>
+    <w:p>
+      <w:pPr>
+        <w:pStyle w:val="ListParagraph"/>
+        <w:numPr>
+          <w:ilvl w:val="0"/>
+          <w:numId w:val="4"/>
+        </w:numPr>
+      </w:pPr>
+      <w:r>
+        <w:t>Upon inspection, data summary hints that distribution may not be Normal, particularly for certain features</w:t>
+      </w:r>
+      <w:r>
+        <w:t>.</w:t>
+      </w:r>
+    </w:p>
+    <w:p>
+      <w:pPr>
+        <w:pStyle w:val="ListParagraph"/>
+        <w:numPr>
+          <w:ilvl w:val="1"/>
+          <w:numId w:val="4"/>
+        </w:numPr>
+      </w:pPr>
+      <w:r>
+        <w:t>Features</w:t>
+      </w:r>
+      <w:r>
+        <w:t xml:space="preserve"> </w:t>
+      </w:r>
+      <w:r>
+        <w:rPr>
+          <w:i/>
+          <w:iCs/>
+        </w:rPr>
+        <w:t xml:space="preserve">u, g, z, </w:t>
+      </w:r>
+      <w:r>
+        <w:t xml:space="preserve">and </w:t>
+      </w:r>
+      <w:r>
+        <w:rPr>
+          <w:i/>
+          <w:iCs/>
+        </w:rPr>
+        <w:t>redshift</w:t>
+      </w:r>
+      <w:r>
+        <w:t xml:space="preserve"> all have</w:t>
+      </w:r>
+      <w:r>
+        <w:t xml:space="preserve"> their</w:t>
+      </w:r>
+      <w:r>
+        <w:t xml:space="preserve"> mean much closer to one end of their min-max range than the other.</w:t>
+      </w:r>
+    </w:p>
+    <w:tbl>
+      <w:tblPr>
+        <w:tblStyle w:val="PlainTable1"/>
+        <w:tblW w:w="0" w:type="auto"/>
+        <w:tblLook w:val="04A0" w:firstRow="1" w:lastRow="0" w:firstColumn="1" w:lastColumn="0" w:noHBand="0" w:noVBand="1"/>
+      </w:tblPr>
+      <w:tblGrid>
+        <w:gridCol w:w="926"/>
+        <w:gridCol w:w="1053"/>
+        <w:gridCol w:w="1053"/>
+        <w:gridCol w:w="1053"/>
+        <w:gridCol w:w="1053"/>
+        <w:gridCol w:w="1053"/>
+        <w:gridCol w:w="1053"/>
+        <w:gridCol w:w="1053"/>
+        <w:gridCol w:w="1053"/>
+      </w:tblGrid>
+      <w:tr>
+        <w:trPr>
+          <w:cnfStyle w:val="100000000000" w:firstRow="1" w:lastRow="0" w:firstColumn="0" w:lastColumn="0" w:oddVBand="0" w:evenVBand="0" w:oddHBand="0" w:evenHBand="0" w:firstRowFirstColumn="0" w:firstRowLastColumn="0" w:lastRowFirstColumn="0" w:lastRowLastColumn="0"/>
+        </w:trPr>
+        <w:tc>
+          <w:tcPr>
+            <w:cnfStyle w:val="001000000000" w:firstRow="0" w:lastRow="0" w:firstColumn="1" w:lastColumn="0" w:oddVBand="0" w:evenVBand="0" w:oddHBand="0" w:evenHBand="0" w:firstRowFirstColumn="0" w:firstRowLastColumn="0" w:lastRowFirstColumn="0" w:lastRowLastColumn="0"/>
+            <w:tcW w:w="1082" w:type="dxa"/>
+          </w:tcPr>
+          <w:p/>
+        </w:tc>
+        <w:tc>
+          <w:tcPr>
+            <w:tcW w:w="1035" w:type="dxa"/>
+          </w:tcPr>
+          <w:p>
+            <w:pPr>
+              <w:cnfStyle w:val="100000000000" w:firstRow="1" w:lastRow="0" w:firstColumn="0" w:lastColumn="0" w:oddVBand="0" w:evenVBand="0" w:oddHBand="0" w:evenHBand="0" w:firstRowFirstColumn="0" w:firstRowLastColumn="0" w:lastRowFirstColumn="0" w:lastRowLastColumn="0"/>
+            </w:pPr>
+            <w:r>
+              <w:rPr>
+                <w:rFonts w:ascii="Calibri" w:hAnsi="Calibri" w:cs="Calibri"/>
+                <w:color w:val="000000"/>
+              </w:rPr>
+              <w:t>alpha</w:t>
+            </w:r>
+          </w:p>
+        </w:tc>
+        <w:tc>
+          <w:tcPr>
+            <w:tcW w:w="1034" w:type="dxa"/>
+          </w:tcPr>
+          <w:p>
+            <w:pPr>
+              <w:cnfStyle w:val="100000000000" w:firstRow="1" w:lastRow="0" w:firstColumn="0" w:lastColumn="0" w:oddVBand="0" w:evenVBand="0" w:oddHBand="0" w:evenHBand="0" w:firstRowFirstColumn="0" w:firstRowLastColumn="0" w:lastRowFirstColumn="0" w:lastRowLastColumn="0"/>
+            </w:pPr>
+            <w:r>
+              <w:rPr>
+                <w:rFonts w:ascii="Calibri" w:hAnsi="Calibri" w:cs="Calibri"/>
+                <w:color w:val="000000"/>
+              </w:rPr>
+              <w:t>delta</w:t>
+            </w:r>
+          </w:p>
+        </w:tc>
+        <w:tc>
+          <w:tcPr>
+            <w:tcW w:w="1034" w:type="dxa"/>
+          </w:tcPr>
+          <w:p>
+            <w:pPr>
+              <w:cnfStyle w:val="100000000000" w:firstRow="1" w:lastRow="0" w:firstColumn="0" w:lastColumn="0" w:oddVBand="0" w:evenVBand="0" w:oddHBand="0" w:evenHBand="0" w:firstRowFirstColumn="0" w:firstRowLastColumn="0" w:lastRowFirstColumn="0" w:lastRowLastColumn="0"/>
+            </w:pPr>
+            <w:r>
+              <w:rPr>
+                <w:rFonts w:ascii="Calibri" w:hAnsi="Calibri" w:cs="Calibri"/>
+                <w:color w:val="000000"/>
+              </w:rPr>
+              <w:t>u</w:t>
+            </w:r>
+          </w:p>
+        </w:tc>
+        <w:tc>
+          <w:tcPr>
+            <w:tcW w:w="1034" w:type="dxa"/>
+          </w:tcPr>
+          <w:p>
+            <w:pPr>
+              <w:cnfStyle w:val="100000000000" w:firstRow="1" w:lastRow="0" w:firstColumn="0" w:lastColumn="0" w:oddVBand="0" w:evenVBand="0" w:oddHBand="0" w:evenHBand="0" w:firstRowFirstColumn="0" w:firstRowLastColumn="0" w:lastRowFirstColumn="0" w:lastRowLastColumn="0"/>
+            </w:pPr>
+            <w:r>
+              <w:rPr>
+                <w:rFonts w:ascii="Calibri" w:hAnsi="Calibri" w:cs="Calibri"/>
+                <w:color w:val="000000"/>
+              </w:rPr>
+              <w:t>g</w:t>
+            </w:r>
+          </w:p>
+        </w:tc>
+        <w:tc>
+          <w:tcPr>
+            <w:tcW w:w="1034" w:type="dxa"/>
+          </w:tcPr>
+          <w:p>
+            <w:pPr>
+              <w:cnfStyle w:val="100000000000" w:firstRow="1" w:lastRow="0" w:firstColumn="0" w:lastColumn="0" w:oddVBand="0" w:evenVBand="0" w:oddHBand="0" w:evenHBand="0" w:firstRowFirstColumn="0" w:firstRowLastColumn="0" w:lastRowFirstColumn="0" w:lastRowLastColumn="0"/>
+            </w:pPr>
+            <w:r>
+              <w:rPr>
+                <w:rFonts w:ascii="Calibri" w:hAnsi="Calibri" w:cs="Calibri"/>
+                <w:color w:val="000000"/>
+              </w:rPr>
+              <w:t>r</w:t>
+            </w:r>
+          </w:p>
+        </w:tc>
+        <w:tc>
+          <w:tcPr>
+            <w:tcW w:w="1034" w:type="dxa"/>
+          </w:tcPr>
+          <w:p>
+            <w:pPr>
+              <w:cnfStyle w:val="100000000000" w:firstRow="1" w:lastRow="0" w:firstColumn="0" w:lastColumn="0" w:oddVBand="0" w:evenVBand="0" w:oddHBand="0" w:evenHBand="0" w:firstRowFirstColumn="0" w:firstRowLastColumn="0" w:lastRowFirstColumn="0" w:lastRowLastColumn="0"/>
+            </w:pPr>
+            <w:r>
+              <w:rPr>
+                <w:rFonts w:ascii="Calibri" w:hAnsi="Calibri" w:cs="Calibri"/>
+                <w:color w:val="000000"/>
+              </w:rPr>
+              <w:t>i</w:t>
+            </w:r>
+          </w:p>
+        </w:tc>
+        <w:tc>
+          <w:tcPr>
+            <w:tcW w:w="1034" w:type="dxa"/>
+          </w:tcPr>
+          <w:p>
+            <w:pPr>
+              <w:cnfStyle w:val="100000000000" w:firstRow="1" w:lastRow="0" w:firstColumn="0" w:lastColumn="0" w:oddVBand="0" w:evenVBand="0" w:oddHBand="0" w:evenHBand="0" w:firstRowFirstColumn="0" w:firstRowLastColumn="0" w:lastRowFirstColumn="0" w:lastRowLastColumn="0"/>
+            </w:pPr>
+            <w:r>
+              <w:rPr>
+                <w:rFonts w:ascii="Calibri" w:hAnsi="Calibri" w:cs="Calibri"/>
+                <w:color w:val="000000"/>
+              </w:rPr>
+              <w:t>z</w:t>
+            </w:r>
+          </w:p>
+        </w:tc>
+        <w:tc>
+          <w:tcPr>
+            <w:tcW w:w="1034" w:type="dxa"/>
+          </w:tcPr>
+          <w:p>
+            <w:pPr>
+              <w:cnfStyle w:val="100000000000" w:firstRow="1" w:lastRow="0" w:firstColumn="0" w:lastColumn="0" w:oddVBand="0" w:evenVBand="0" w:oddHBand="0" w:evenHBand="0" w:firstRowFirstColumn="0" w:firstRowLastColumn="0" w:lastRowFirstColumn="0" w:lastRowLastColumn="0"/>
+            </w:pPr>
+            <w:r>
+              <w:rPr>
+                <w:rFonts w:ascii="Calibri" w:hAnsi="Calibri" w:cs="Calibri"/>
+                <w:color w:val="000000"/>
+              </w:rPr>
+              <w:t>redshift</w:t>
+            </w:r>
+          </w:p>
+        </w:tc>
+      </w:tr>
+      <w:tr>
+        <w:trPr>
+          <w:cnfStyle w:val="000000100000" w:firstRow="0" w:lastRow="0" w:firstColumn="0" w:lastColumn="0" w:oddVBand="0" w:evenVBand="0" w:oddHBand="1" w:evenHBand="0" w:firstRowFirstColumn="0" w:firstRowLastColumn="0" w:lastRowFirstColumn="0" w:lastRowLastColumn="0"/>
+        </w:trPr>
+        <w:tc>
+          <w:tcPr>
+            <w:cnfStyle w:val="001000000000" w:firstRow="0" w:lastRow="0" w:firstColumn="1" w:lastColumn="0" w:oddVBand="0" w:evenVBand="0" w:oddHBand="0" w:evenHBand="0" w:firstRowFirstColumn="0" w:firstRowLastColumn="0" w:lastRowFirstColumn="0" w:lastRowLastColumn="0"/>
+            <w:tcW w:w="1082" w:type="dxa"/>
+          </w:tcPr>
+          <w:p>
+            <w:r>
+              <w:rPr>
+                <w:rFonts w:ascii="Calibri" w:hAnsi="Calibri" w:cs="Calibri"/>
+                <w:color w:val="000000"/>
+              </w:rPr>
+              <w:t>count</w:t>
+            </w:r>
+          </w:p>
+        </w:tc>
+        <w:tc>
+          <w:tcPr>
+            <w:tcW w:w="1035" w:type="dxa"/>
+          </w:tcPr>
+          <w:p>
+            <w:pPr>
+              <w:cnfStyle w:val="000000100000" w:firstRow="0" w:lastRow="0" w:firstColumn="0" w:lastColumn="0" w:oddVBand="0" w:evenVBand="0" w:oddHBand="1" w:evenHBand="0" w:firstRowFirstColumn="0" w:firstRowLastColumn="0" w:lastRowFirstColumn="0" w:lastRowLastColumn="0"/>
+            </w:pPr>
+            <w:r>
+              <w:rPr>
+                <w:rFonts w:ascii="Calibri" w:hAnsi="Calibri" w:cs="Calibri"/>
+                <w:color w:val="000000"/>
+              </w:rPr>
+              <w:t>100000</w:t>
+            </w:r>
+          </w:p>
+        </w:tc>
+        <w:tc>
+          <w:tcPr>
+            <w:tcW w:w="1034" w:type="dxa"/>
+          </w:tcPr>
+          <w:p>
+            <w:pPr>
+              <w:cnfStyle w:val="000000100000" w:firstRow="0" w:lastRow="0" w:firstColumn="0" w:lastColumn="0" w:oddVBand="0" w:evenVBand="0" w:oddHBand="1" w:evenHBand="0" w:firstRowFirstColumn="0" w:firstRowLastColumn="0" w:lastRowFirstColumn="0" w:lastRowLastColumn="0"/>
+            </w:pPr>
+            <w:r>
+              <w:rPr>
+                <w:rFonts w:ascii="Calibri" w:hAnsi="Calibri" w:cs="Calibri"/>
+                <w:color w:val="000000"/>
+              </w:rPr>
+              <w:t>100000</w:t>
+            </w:r>
+          </w:p>
+        </w:tc>
+        <w:tc>
+          <w:tcPr>
+            <w:tcW w:w="1034" w:type="dxa"/>
+          </w:tcPr>
+          <w:p>
+            <w:pPr>
+              <w:cnfStyle w:val="000000100000" w:firstRow="0" w:lastRow="0" w:firstColumn="0" w:lastColumn="0" w:oddVBand="0" w:evenVBand="0" w:oddHBand="1" w:evenHBand="0" w:firstRowFirstColumn="0" w:firstRowLastColumn="0" w:lastRowFirstColumn="0" w:lastRowLastColumn="0"/>
+            </w:pPr>
+            <w:r>
+              <w:rPr>
+                <w:rFonts w:ascii="Calibri" w:hAnsi="Calibri" w:cs="Calibri"/>
+                <w:color w:val="000000"/>
+              </w:rPr>
+              <w:t>100000</w:t>
+            </w:r>
+          </w:p>
+        </w:tc>
+        <w:tc>
+          <w:tcPr>
+            <w:tcW w:w="1034" w:type="dxa"/>
+          </w:tcPr>
+          <w:p>
+            <w:pPr>
+              <w:cnfStyle w:val="000000100000" w:firstRow="0" w:lastRow="0" w:firstColumn="0" w:lastColumn="0" w:oddVBand="0" w:evenVBand="0" w:oddHBand="1" w:evenHBand="0" w:firstRowFirstColumn="0" w:firstRowLastColumn="0" w:lastRowFirstColumn="0" w:lastRowLastColumn="0"/>
+            </w:pPr>
+            <w:r>
+              <w:rPr>
+                <w:rFonts w:ascii="Calibri" w:hAnsi="Calibri" w:cs="Calibri"/>
+                <w:color w:val="000000"/>
+              </w:rPr>
+              <w:t>100000</w:t>
+            </w:r>
+          </w:p>
+        </w:tc>
+        <w:tc>
+          <w:tcPr>
+            <w:tcW w:w="1034" w:type="dxa"/>
+          </w:tcPr>
+          <w:p>
+            <w:pPr>
+              <w:cnfStyle w:val="000000100000" w:firstRow="0" w:lastRow="0" w:firstColumn="0" w:lastColumn="0" w:oddVBand="0" w:evenVBand="0" w:oddHBand="1" w:evenHBand="0" w:firstRowFirstColumn="0" w:firstRowLastColumn="0" w:lastRowFirstColumn="0" w:lastRowLastColumn="0"/>
+            </w:pPr>
+            <w:r>
+              <w:rPr>
+                <w:rFonts w:ascii="Calibri" w:hAnsi="Calibri" w:cs="Calibri"/>
+                <w:color w:val="000000"/>
+              </w:rPr>
+              <w:t>100000</w:t>
+            </w:r>
+          </w:p>
+        </w:tc>
+        <w:tc>
+          <w:tcPr>
+            <w:tcW w:w="1034" w:type="dxa"/>
+          </w:tcPr>
+          <w:p>
+            <w:pPr>
+              <w:cnfStyle w:val="000000100000" w:firstRow="0" w:lastRow="0" w:firstColumn="0" w:lastColumn="0" w:oddVBand="0" w:evenVBand="0" w:oddHBand="1" w:evenHBand="0" w:firstRowFirstColumn="0" w:firstRowLastColumn="0" w:lastRowFirstColumn="0" w:lastRowLastColumn="0"/>
+            </w:pPr>
+            <w:r>
+              <w:rPr>
+                <w:rFonts w:ascii="Calibri" w:hAnsi="Calibri" w:cs="Calibri"/>
+                <w:color w:val="000000"/>
+              </w:rPr>
+              <w:t>100000</w:t>
+            </w:r>
+          </w:p>
+        </w:tc>
+        <w:tc>
+          <w:tcPr>
+            <w:tcW w:w="1034" w:type="dxa"/>
+          </w:tcPr>
+          <w:p>
+            <w:pPr>
+              <w:cnfStyle w:val="000000100000" w:firstRow="0" w:lastRow="0" w:firstColumn="0" w:lastColumn="0" w:oddVBand="0" w:evenVBand="0" w:oddHBand="1" w:evenHBand="0" w:firstRowFirstColumn="0" w:firstRowLastColumn="0" w:lastRowFirstColumn="0" w:lastRowLastColumn="0"/>
+            </w:pPr>
+            <w:r>
+              <w:rPr>
+                <w:rFonts w:ascii="Calibri" w:hAnsi="Calibri" w:cs="Calibri"/>
+                <w:color w:val="000000"/>
+              </w:rPr>
+              <w:t>100000</w:t>
+            </w:r>
+          </w:p>
+        </w:tc>
+        <w:tc>
+          <w:tcPr>
+            <w:tcW w:w="1034" w:type="dxa"/>
+          </w:tcPr>
+          <w:p>
+            <w:pPr>
+              <w:cnfStyle w:val="000000100000" w:firstRow="0" w:lastRow="0" w:firstColumn="0" w:lastColumn="0" w:oddVBand="0" w:evenVBand="0" w:oddHBand="1" w:evenHBand="0" w:firstRowFirstColumn="0" w:firstRowLastColumn="0" w:lastRowFirstColumn="0" w:lastRowLastColumn="0"/>
+            </w:pPr>
+            <w:r>
+              <w:rPr>
+                <w:rFonts w:ascii="Calibri" w:hAnsi="Calibri" w:cs="Calibri"/>
+                <w:color w:val="000000"/>
+              </w:rPr>
+              <w:t>100000</w:t>
+            </w:r>
+          </w:p>
+        </w:tc>
+      </w:tr>
+      <w:tr>
+        <w:tc>
+          <w:tcPr>
+            <w:cnfStyle w:val="001000000000" w:firstRow="0" w:lastRow="0" w:firstColumn="1" w:lastColumn="0" w:oddVBand="0" w:evenVBand="0" w:oddHBand="0" w:evenHBand="0" w:firstRowFirstColumn="0" w:firstRowLastColumn="0" w:lastRowFirstColumn="0" w:lastRowLastColumn="0"/>
+            <w:tcW w:w="1082" w:type="dxa"/>
+          </w:tcPr>
+          <w:p>
+            <w:r>
+              <w:rPr>
+                <w:rFonts w:ascii="Calibri" w:hAnsi="Calibri" w:cs="Calibri"/>
+                <w:color w:val="000000"/>
+              </w:rPr>
+              <w:t>mean</w:t>
+            </w:r>
+          </w:p>
+        </w:tc>
+        <w:tc>
+          <w:tcPr>
+            <w:tcW w:w="1035" w:type="dxa"/>
+          </w:tcPr>
+          <w:p>
+            <w:pPr>
+              <w:cnfStyle w:val="000000000000" w:firstRow="0" w:lastRow="0" w:firstColumn="0" w:lastColumn="0" w:oddVBand="0" w:evenVBand="0" w:oddHBand="0" w:evenHBand="0" w:firstRowFirstColumn="0" w:firstRowLastColumn="0" w:lastRowFirstColumn="0" w:lastRowLastColumn="0"/>
+            </w:pPr>
+            <w:r>
+              <w:rPr>
+                <w:rFonts w:ascii="Calibri" w:hAnsi="Calibri" w:cs="Calibri"/>
+                <w:color w:val="000000"/>
+              </w:rPr>
+              <w:t>177.6291</w:t>
+            </w:r>
+          </w:p>
+        </w:tc>
+        <w:tc>
+          <w:tcPr>
+            <w:tcW w:w="1034" w:type="dxa"/>
+          </w:tcPr>
+          <w:p>
+            <w:pPr>
+              <w:cnfStyle w:val="000000000000" w:firstRow="0" w:lastRow="0" w:firstColumn="0" w:lastColumn="0" w:oddVBand="0" w:evenVBand="0" w:oddHBand="0" w:evenHBand="0" w:firstRowFirstColumn="0" w:firstRowLastColumn="0" w:lastRowFirstColumn="0" w:lastRowLastColumn="0"/>
+            </w:pPr>
+            <w:r>
+              <w:rPr>
+                <w:rFonts w:ascii="Calibri" w:hAnsi="Calibri" w:cs="Calibri"/>
+                <w:color w:val="000000"/>
+              </w:rPr>
+              <w:t>24.13531</w:t>
+            </w:r>
+          </w:p>
+        </w:tc>
+        <w:tc>
+          <w:tcPr>
+            <w:tcW w:w="1034" w:type="dxa"/>
+          </w:tcPr>
+          <w:p>
+            <w:pPr>
+              <w:cnfStyle w:val="000000000000" w:firstRow="0" w:lastRow="0" w:firstColumn="0" w:lastColumn="0" w:oddVBand="0" w:evenVBand="0" w:oddHBand="0" w:evenHBand="0" w:firstRowFirstColumn="0" w:firstRowLastColumn="0" w:lastRowFirstColumn="0" w:lastRowLastColumn="0"/>
+            </w:pPr>
+            <w:r>
+              <w:rPr>
+                <w:rFonts w:ascii="Calibri" w:hAnsi="Calibri" w:cs="Calibri"/>
+                <w:color w:val="000000"/>
+              </w:rPr>
+              <w:t>21.98047</w:t>
+            </w:r>
+          </w:p>
+        </w:tc>
+        <w:tc>
+          <w:tcPr>
+            <w:tcW w:w="1034" w:type="dxa"/>
+          </w:tcPr>
+          <w:p>
+            <w:pPr>
+              <w:cnfStyle w:val="000000000000" w:firstRow="0" w:lastRow="0" w:firstColumn="0" w:lastColumn="0" w:oddVBand="0" w:evenVBand="0" w:oddHBand="0" w:evenHBand="0" w:firstRowFirstColumn="0" w:firstRowLastColumn="0" w:lastRowFirstColumn="0" w:lastRowLastColumn="0"/>
+            </w:pPr>
+            <w:r>
+              <w:rPr>
+                <w:rFonts w:ascii="Calibri" w:hAnsi="Calibri" w:cs="Calibri"/>
+                <w:color w:val="000000"/>
+              </w:rPr>
+              <w:t>20.53139</w:t>
+            </w:r>
+          </w:p>
+        </w:tc>
+        <w:tc>
+          <w:tcPr>
+            <w:tcW w:w="1034" w:type="dxa"/>
+          </w:tcPr>
+          <w:p>
+            <w:pPr>
+              <w:cnfStyle w:val="000000000000" w:firstRow="0" w:lastRow="0" w:firstColumn="0" w:lastColumn="0" w:oddVBand="0" w:evenVBand="0" w:oddHBand="0" w:evenHBand="0" w:firstRowFirstColumn="0" w:firstRowLastColumn="0" w:lastRowFirstColumn="0" w:lastRowLastColumn="0"/>
+            </w:pPr>
+            <w:r>
+              <w:rPr>
+                <w:rFonts w:ascii="Calibri" w:hAnsi="Calibri" w:cs="Calibri"/>
+                <w:color w:val="000000"/>
+              </w:rPr>
+              <w:t>19.64576</w:t>
+            </w:r>
+          </w:p>
+        </w:tc>
+        <w:tc>
+          <w:tcPr>
+            <w:tcW w:w="1034" w:type="dxa"/>
+          </w:tcPr>
+          <w:p>
+            <w:pPr>
+              <w:cnfStyle w:val="000000000000" w:firstRow="0" w:lastRow="0" w:firstColumn="0" w:lastColumn="0" w:oddVBand="0" w:evenVBand="0" w:oddHBand="0" w:evenHBand="0" w:firstRowFirstColumn="0" w:firstRowLastColumn="0" w:lastRowFirstColumn="0" w:lastRowLastColumn="0"/>
+            </w:pPr>
+            <w:r>
+              <w:rPr>
+                <w:rFonts w:ascii="Calibri" w:hAnsi="Calibri" w:cs="Calibri"/>
+                <w:color w:val="000000"/>
+              </w:rPr>
+              <w:t>19.08485</w:t>
+            </w:r>
+          </w:p>
+        </w:tc>
+        <w:tc>
+          <w:tcPr>
+            <w:tcW w:w="1034" w:type="dxa"/>
+          </w:tcPr>
+          <w:p>
+            <w:pPr>
+              <w:cnfStyle w:val="000000000000" w:firstRow="0" w:lastRow="0" w:firstColumn="0" w:lastColumn="0" w:oddVBand="0" w:evenVBand="0" w:oddHBand="0" w:evenHBand="0" w:firstRowFirstColumn="0" w:firstRowLastColumn="0" w:lastRowFirstColumn="0" w:lastRowLastColumn="0"/>
+            </w:pPr>
+            <w:r>
+              <w:rPr>
+                <w:rFonts w:ascii="Calibri" w:hAnsi="Calibri" w:cs="Calibri"/>
+                <w:color w:val="000000"/>
+              </w:rPr>
+              <w:t>18.66881</w:t>
+            </w:r>
+          </w:p>
+        </w:tc>
+        <w:tc>
+          <w:tcPr>
+            <w:tcW w:w="1034" w:type="dxa"/>
+          </w:tcPr>
+          <w:p>
+            <w:pPr>
+              <w:cnfStyle w:val="000000000000" w:firstRow="0" w:lastRow="0" w:firstColumn="0" w:lastColumn="0" w:oddVBand="0" w:evenVBand="0" w:oddHBand="0" w:evenHBand="0" w:firstRowFirstColumn="0" w:firstRowLastColumn="0" w:lastRowFirstColumn="0" w:lastRowLastColumn="0"/>
+            </w:pPr>
+            <w:r>
+              <w:rPr>
+                <w:rFonts w:ascii="Calibri" w:hAnsi="Calibri" w:cs="Calibri"/>
+                <w:color w:val="000000"/>
+              </w:rPr>
+              <w:t>0.576661</w:t>
+            </w:r>
+          </w:p>
+        </w:tc>
+      </w:tr>
+      <w:tr>
+        <w:trPr>
+          <w:cnfStyle w:val="000000100000" w:firstRow="0" w:lastRow="0" w:firstColumn="0" w:lastColumn="0" w:oddVBand="0" w:evenVBand="0" w:oddHBand="1" w:evenHBand="0" w:firstRowFirstColumn="0" w:firstRowLastColumn="0" w:lastRowFirstColumn="0" w:lastRowLastColumn="0"/>
+        </w:trPr>
+        <w:tc>
+          <w:tcPr>
+            <w:cnfStyle w:val="001000000000" w:firstRow="0" w:lastRow="0" w:firstColumn="1" w:lastColumn="0" w:oddVBand="0" w:evenVBand="0" w:oddHBand="0" w:evenHBand="0" w:firstRowFirstColumn="0" w:firstRowLastColumn="0" w:lastRowFirstColumn="0" w:lastRowLastColumn="0"/>
+            <w:tcW w:w="1082" w:type="dxa"/>
+          </w:tcPr>
+          <w:p>
+            <w:r>
+              <w:rPr>
+                <w:rFonts w:ascii="Calibri" w:hAnsi="Calibri" w:cs="Calibri"/>
+                <w:color w:val="000000"/>
+              </w:rPr>
+              <w:t>std</w:t>
+            </w:r>
+          </w:p>
+        </w:tc>
+        <w:tc>
+          <w:tcPr>
+            <w:tcW w:w="1035" w:type="dxa"/>
+          </w:tcPr>
+          <w:p>
+            <w:pPr>
+              <w:cnfStyle w:val="000000100000" w:firstRow="0" w:lastRow="0" w:firstColumn="0" w:lastColumn="0" w:oddVBand="0" w:evenVBand="0" w:oddHBand="1" w:evenHBand="0" w:firstRowFirstColumn="0" w:firstRowLastColumn="0" w:lastRowFirstColumn="0" w:lastRowLastColumn="0"/>
+            </w:pPr>
+            <w:r>
+              <w:rPr>
+                <w:rFonts w:ascii="Calibri" w:hAnsi="Calibri" w:cs="Calibri"/>
+                <w:color w:val="000000"/>
+              </w:rPr>
+              <w:t>96.50224</w:t>
+            </w:r>
+          </w:p>
+        </w:tc>
+        <w:tc>
+          <w:tcPr>
+            <w:tcW w:w="1034" w:type="dxa"/>
+          </w:tcPr>
+          <w:p>
+            <w:pPr>
+              <w:cnfStyle w:val="000000100000" w:firstRow="0" w:lastRow="0" w:firstColumn="0" w:lastColumn="0" w:oddVBand="0" w:evenVBand="0" w:oddHBand="1" w:evenHBand="0" w:firstRowFirstColumn="0" w:firstRowLastColumn="0" w:lastRowFirstColumn="0" w:lastRowLastColumn="0"/>
+            </w:pPr>
+            <w:r>
+              <w:rPr>
+                <w:rFonts w:ascii="Calibri" w:hAnsi="Calibri" w:cs="Calibri"/>
+                <w:color w:val="000000"/>
+              </w:rPr>
+              <w:t>19.64467</w:t>
+            </w:r>
+          </w:p>
+        </w:tc>
+        <w:tc>
+          <w:tcPr>
+            <w:tcW w:w="1034" w:type="dxa"/>
+          </w:tcPr>
+          <w:p>
+            <w:pPr>
+              <w:cnfStyle w:val="000000100000" w:firstRow="0" w:lastRow="0" w:firstColumn="0" w:lastColumn="0" w:oddVBand="0" w:evenVBand="0" w:oddHBand="1" w:evenHBand="0" w:firstRowFirstColumn="0" w:firstRowLastColumn="0" w:lastRowFirstColumn="0" w:lastRowLastColumn="0"/>
+            </w:pPr>
+            <w:r>
+              <w:rPr>
+                <w:rFonts w:ascii="Calibri" w:hAnsi="Calibri" w:cs="Calibri"/>
+                <w:color w:val="000000"/>
+              </w:rPr>
+              <w:t>31.76929</w:t>
+            </w:r>
+          </w:p>
+        </w:tc>
+        <w:tc>
+          <w:tcPr>
+            <w:tcW w:w="1034" w:type="dxa"/>
+          </w:tcPr>
+          <w:p>
+            <w:pPr>
+              <w:cnfStyle w:val="000000100000" w:firstRow="0" w:lastRow="0" w:firstColumn="0" w:lastColumn="0" w:oddVBand="0" w:evenVBand="0" w:oddHBand="1" w:evenHBand="0" w:firstRowFirstColumn="0" w:firstRowLastColumn="0" w:lastRowFirstColumn="0" w:lastRowLastColumn="0"/>
+            </w:pPr>
+            <w:r>
+              <w:rPr>
+                <w:rFonts w:ascii="Calibri" w:hAnsi="Calibri" w:cs="Calibri"/>
+                <w:color w:val="000000"/>
+              </w:rPr>
+              <w:t>31.75029</w:t>
+            </w:r>
+          </w:p>
+        </w:tc>
+        <w:tc>
+          <w:tcPr>
+            <w:tcW w:w="1034" w:type="dxa"/>
+          </w:tcPr>
+          <w:p>
+            <w:pPr>
+              <w:cnfStyle w:val="000000100000" w:firstRow="0" w:lastRow="0" w:firstColumn="0" w:lastColumn="0" w:oddVBand="0" w:evenVBand="0" w:oddHBand="1" w:evenHBand="0" w:firstRowFirstColumn="0" w:firstRowLastColumn="0" w:lastRowFirstColumn="0" w:lastRowLastColumn="0"/>
+            </w:pPr>
+            <w:r>
+              <w:rPr>
+                <w:rFonts w:ascii="Calibri" w:hAnsi="Calibri" w:cs="Calibri"/>
+                <w:color w:val="000000"/>
+              </w:rPr>
+              <w:t>1.85476</w:t>
+            </w:r>
+          </w:p>
+        </w:tc>
+        <w:tc>
+          <w:tcPr>
+            <w:tcW w:w="1034" w:type="dxa"/>
+          </w:tcPr>
+          <w:p>
+            <w:pPr>
+              <w:cnfStyle w:val="000000100000" w:firstRow="0" w:lastRow="0" w:firstColumn="0" w:lastColumn="0" w:oddVBand="0" w:evenVBand="0" w:oddHBand="1" w:evenHBand="0" w:firstRowFirstColumn="0" w:firstRowLastColumn="0" w:lastRowFirstColumn="0" w:lastRowLastColumn="0"/>
+            </w:pPr>
+            <w:r>
+              <w:rPr>
+                <w:rFonts w:ascii="Calibri" w:hAnsi="Calibri" w:cs="Calibri"/>
+                <w:color w:val="000000"/>
+              </w:rPr>
+              <w:t>1.757895</w:t>
+            </w:r>
+          </w:p>
+        </w:tc>
+        <w:tc>
+          <w:tcPr>
+            <w:tcW w:w="1034" w:type="dxa"/>
+          </w:tcPr>
+          <w:p>
+            <w:pPr>
+              <w:cnfStyle w:val="000000100000" w:firstRow="0" w:lastRow="0" w:firstColumn="0" w:lastColumn="0" w:oddVBand="0" w:evenVBand="0" w:oddHBand="1" w:evenHBand="0" w:firstRowFirstColumn="0" w:firstRowLastColumn="0" w:lastRowFirstColumn="0" w:lastRowLastColumn="0"/>
+            </w:pPr>
+            <w:r>
+              <w:rPr>
+                <w:rFonts w:ascii="Calibri" w:hAnsi="Calibri" w:cs="Calibri"/>
+                <w:color w:val="000000"/>
+              </w:rPr>
+              <w:t>31.72815</w:t>
+            </w:r>
+          </w:p>
+        </w:tc>
+        <w:tc>
+          <w:tcPr>
+            <w:tcW w:w="1034" w:type="dxa"/>
+          </w:tcPr>
+          <w:p>
+            <w:pPr>
+              <w:cnfStyle w:val="000000100000" w:firstRow="0" w:lastRow="0" w:firstColumn="0" w:lastColumn="0" w:oddVBand="0" w:evenVBand="0" w:oddHBand="1" w:evenHBand="0" w:firstRowFirstColumn="0" w:firstRowLastColumn="0" w:lastRowFirstColumn="0" w:lastRowLastColumn="0"/>
+            </w:pPr>
+            <w:r>
+              <w:rPr>
+                <w:rFonts w:ascii="Calibri" w:hAnsi="Calibri" w:cs="Calibri"/>
+                <w:color w:val="000000"/>
+              </w:rPr>
+              <w:t>0.730707</w:t>
+            </w:r>
+          </w:p>
+        </w:tc>
+      </w:tr>
+      <w:tr>
+        <w:tc>
+          <w:tcPr>
+            <w:cnfStyle w:val="001000000000" w:firstRow="0" w:lastRow="0" w:firstColumn="1" w:lastColumn="0" w:oddVBand="0" w:evenVBand="0" w:oddHBand="0" w:evenHBand="0" w:firstRowFirstColumn="0" w:firstRowLastColumn="0" w:lastRowFirstColumn="0" w:lastRowLastColumn="0"/>
+            <w:tcW w:w="1082" w:type="dxa"/>
+          </w:tcPr>
+          <w:p>
+            <w:r>
+              <w:rPr>
+                <w:rFonts w:ascii="Calibri" w:hAnsi="Calibri" w:cs="Calibri"/>
+                <w:color w:val="000000"/>
+              </w:rPr>
+              <w:t>min</w:t>
+            </w:r>
+          </w:p>
+        </w:tc>
+        <w:tc>
+          <w:tcPr>
+            <w:tcW w:w="1035" w:type="dxa"/>
+          </w:tcPr>
+          <w:p>
+            <w:pPr>
+              <w:cnfStyle w:val="000000000000" w:firstRow="0" w:lastRow="0" w:firstColumn="0" w:lastColumn="0" w:oddVBand="0" w:evenVBand="0" w:oddHBand="0" w:evenHBand="0" w:firstRowFirstColumn="0" w:firstRowLastColumn="0" w:lastRowFirstColumn="0" w:lastRowLastColumn="0"/>
+            </w:pPr>
+            <w:r>
+              <w:rPr>
+                <w:rFonts w:ascii="Calibri" w:hAnsi="Calibri" w:cs="Calibri"/>
+                <w:color w:val="000000"/>
+              </w:rPr>
+              <w:t>0.005528</w:t>
+            </w:r>
+          </w:p>
+        </w:tc>
+        <w:tc>
+          <w:tcPr>
+            <w:tcW w:w="1034" w:type="dxa"/>
+          </w:tcPr>
+          <w:p>
+            <w:pPr>
+              <w:cnfStyle w:val="000000000000" w:firstRow="0" w:lastRow="0" w:firstColumn="0" w:lastColumn="0" w:oddVBand="0" w:evenVBand="0" w:oddHBand="0" w:evenHBand="0" w:firstRowFirstColumn="0" w:firstRowLastColumn="0" w:lastRowFirstColumn="0" w:lastRowLastColumn="0"/>
+            </w:pPr>
+            <w:r>
+              <w:rPr>
+                <w:rFonts w:ascii="Calibri" w:hAnsi="Calibri" w:cs="Calibri"/>
+                <w:color w:val="000000"/>
+              </w:rPr>
+              <w:t>-18.7853</w:t>
+            </w:r>
+          </w:p>
+        </w:tc>
+        <w:tc>
+          <w:tcPr>
+            <w:tcW w:w="1034" w:type="dxa"/>
+          </w:tcPr>
+          <w:p>
+            <w:pPr>
+              <w:cnfStyle w:val="000000000000" w:firstRow="0" w:lastRow="0" w:firstColumn="0" w:lastColumn="0" w:oddVBand="0" w:evenVBand="0" w:oddHBand="0" w:evenHBand="0" w:firstRowFirstColumn="0" w:firstRowLastColumn="0" w:lastRowFirstColumn="0" w:lastRowLastColumn="0"/>
+            </w:pPr>
+            <w:r>
+              <w:rPr>
+                <w:rFonts w:ascii="Calibri" w:hAnsi="Calibri" w:cs="Calibri"/>
+                <w:color w:val="000000"/>
+              </w:rPr>
+              <w:t>-9999</w:t>
+            </w:r>
+          </w:p>
+        </w:tc>
+        <w:tc>
+          <w:tcPr>
+            <w:tcW w:w="1034" w:type="dxa"/>
+          </w:tcPr>
+          <w:p>
+            <w:pPr>
+              <w:cnfStyle w:val="000000000000" w:firstRow="0" w:lastRow="0" w:firstColumn="0" w:lastColumn="0" w:oddVBand="0" w:evenVBand="0" w:oddHBand="0" w:evenHBand="0" w:firstRowFirstColumn="0" w:firstRowLastColumn="0" w:lastRowFirstColumn="0" w:lastRowLastColumn="0"/>
+            </w:pPr>
+            <w:r>
+              <w:rPr>
+                <w:rFonts w:ascii="Calibri" w:hAnsi="Calibri" w:cs="Calibri"/>
+                <w:color w:val="000000"/>
+              </w:rPr>
+              <w:t>-9999</w:t>
+            </w:r>
+          </w:p>
+        </w:tc>
+        <w:tc>
+          <w:tcPr>
+            <w:tcW w:w="1034" w:type="dxa"/>
+          </w:tcPr>
+          <w:p>
+            <w:pPr>
+              <w:cnfStyle w:val="000000000000" w:firstRow="0" w:lastRow="0" w:firstColumn="0" w:lastColumn="0" w:oddVBand="0" w:evenVBand="0" w:oddHBand="0" w:evenHBand="0" w:firstRowFirstColumn="0" w:firstRowLastColumn="0" w:lastRowFirstColumn="0" w:lastRowLastColumn="0"/>
+            </w:pPr>
+            <w:r>
+              <w:rPr>
+                <w:rFonts w:ascii="Calibri" w:hAnsi="Calibri" w:cs="Calibri"/>
+                <w:color w:val="000000"/>
+              </w:rPr>
+              <w:t>9.82207</w:t>
+            </w:r>
+          </w:p>
+        </w:tc>
+        <w:tc>
+          <w:tcPr>
+            <w:tcW w:w="1034" w:type="dxa"/>
+          </w:tcPr>
+          <w:p>
+            <w:pPr>
+              <w:cnfStyle w:val="000000000000" w:firstRow="0" w:lastRow="0" w:firstColumn="0" w:lastColumn="0" w:oddVBand="0" w:evenVBand="0" w:oddHBand="0" w:evenHBand="0" w:firstRowFirstColumn="0" w:firstRowLastColumn="0" w:lastRowFirstColumn="0" w:lastRowLastColumn="0"/>
+            </w:pPr>
+            <w:r>
+              <w:rPr>
+                <w:rFonts w:ascii="Calibri" w:hAnsi="Calibri" w:cs="Calibri"/>
+                <w:color w:val="000000"/>
+              </w:rPr>
+              <w:t>9.469903</w:t>
+            </w:r>
+          </w:p>
+        </w:tc>
+        <w:tc>
+          <w:tcPr>
+            <w:tcW w:w="1034" w:type="dxa"/>
+          </w:tcPr>
+          <w:p>
+            <w:pPr>
+              <w:cnfStyle w:val="000000000000" w:firstRow="0" w:lastRow="0" w:firstColumn="0" w:lastColumn="0" w:oddVBand="0" w:evenVBand="0" w:oddHBand="0" w:evenHBand="0" w:firstRowFirstColumn="0" w:firstRowLastColumn="0" w:lastRowFirstColumn="0" w:lastRowLastColumn="0"/>
+            </w:pPr>
+            <w:r>
+              <w:rPr>
+                <w:rFonts w:ascii="Calibri" w:hAnsi="Calibri" w:cs="Calibri"/>
+                <w:color w:val="000000"/>
+              </w:rPr>
+              <w:t>-9999</w:t>
+            </w:r>
+          </w:p>
+        </w:tc>
+        <w:tc>
+          <w:tcPr>
+            <w:tcW w:w="1034" w:type="dxa"/>
+          </w:tcPr>
+          <w:p>
+            <w:pPr>
+              <w:cnfStyle w:val="000000000000" w:firstRow="0" w:lastRow="0" w:firstColumn="0" w:lastColumn="0" w:oddVBand="0" w:evenVBand="0" w:oddHBand="0" w:evenHBand="0" w:firstRowFirstColumn="0" w:firstRowLastColumn="0" w:lastRowFirstColumn="0" w:lastRowLastColumn="0"/>
+            </w:pPr>
+            <w:r>
+              <w:rPr>
+                <w:rFonts w:ascii="Calibri" w:hAnsi="Calibri" w:cs="Calibri"/>
+                <w:color w:val="000000"/>
+              </w:rPr>
+              <w:t>-0.00997</w:t>
+            </w:r>
+          </w:p>
+        </w:tc>
+      </w:tr>
+      <w:tr>
+        <w:trPr>
+          <w:cnfStyle w:val="000000100000" w:firstRow="0" w:lastRow="0" w:firstColumn="0" w:lastColumn="0" w:oddVBand="0" w:evenVBand="0" w:oddHBand="1" w:evenHBand="0" w:firstRowFirstColumn="0" w:firstRowLastColumn="0" w:lastRowFirstColumn="0" w:lastRowLastColumn="0"/>
+        </w:trPr>
+        <w:tc>
+          <w:tcPr>
+            <w:cnfStyle w:val="001000000000" w:firstRow="0" w:lastRow="0" w:firstColumn="1" w:lastColumn="0" w:oddVBand="0" w:evenVBand="0" w:oddHBand="0" w:evenHBand="0" w:firstRowFirstColumn="0" w:firstRowLastColumn="0" w:lastRowFirstColumn="0" w:lastRowLastColumn="0"/>
+            <w:tcW w:w="1082" w:type="dxa"/>
+          </w:tcPr>
+          <w:p>
+            <w:r>
+              <w:rPr>
+                <w:rFonts w:ascii="Calibri" w:hAnsi="Calibri" w:cs="Calibri"/>
+                <w:color w:val="000000"/>
+              </w:rPr>
+              <w:t>25%</w:t>
+            </w:r>
+          </w:p>
+        </w:tc>
+        <w:tc>
+          <w:tcPr>
+            <w:tcW w:w="1035" w:type="dxa"/>
+          </w:tcPr>
+          <w:p>
+            <w:pPr>
+              <w:cnfStyle w:val="000000100000" w:firstRow="0" w:lastRow="0" w:firstColumn="0" w:lastColumn="0" w:oddVBand="0" w:evenVBand="0" w:oddHBand="1" w:evenHBand="0" w:firstRowFirstColumn="0" w:firstRowLastColumn="0" w:lastRowFirstColumn="0" w:lastRowLastColumn="0"/>
+            </w:pPr>
+            <w:r>
+              <w:rPr>
+                <w:rFonts w:ascii="Calibri" w:hAnsi="Calibri" w:cs="Calibri"/>
+                <w:color w:val="000000"/>
+              </w:rPr>
+              <w:t>127.5182</w:t>
+            </w:r>
+          </w:p>
+        </w:tc>
+        <w:tc>
+          <w:tcPr>
+            <w:tcW w:w="1034" w:type="dxa"/>
+          </w:tcPr>
+          <w:p>
+            <w:pPr>
+              <w:cnfStyle w:val="000000100000" w:firstRow="0" w:lastRow="0" w:firstColumn="0" w:lastColumn="0" w:oddVBand="0" w:evenVBand="0" w:oddHBand="1" w:evenHBand="0" w:firstRowFirstColumn="0" w:firstRowLastColumn="0" w:lastRowFirstColumn="0" w:lastRowLastColumn="0"/>
+            </w:pPr>
+            <w:r>
+              <w:rPr>
+                <w:rFonts w:ascii="Calibri" w:hAnsi="Calibri" w:cs="Calibri"/>
+                <w:color w:val="000000"/>
+              </w:rPr>
+              <w:t>5.146771</w:t>
+            </w:r>
+          </w:p>
+        </w:tc>
+        <w:tc>
+          <w:tcPr>
+            <w:tcW w:w="1034" w:type="dxa"/>
+          </w:tcPr>
+          <w:p>
+            <w:pPr>
+              <w:cnfStyle w:val="000000100000" w:firstRow="0" w:lastRow="0" w:firstColumn="0" w:lastColumn="0" w:oddVBand="0" w:evenVBand="0" w:oddHBand="1" w:evenHBand="0" w:firstRowFirstColumn="0" w:firstRowLastColumn="0" w:lastRowFirstColumn="0" w:lastRowLastColumn="0"/>
+            </w:pPr>
+            <w:r>
+              <w:rPr>
+                <w:rFonts w:ascii="Calibri" w:hAnsi="Calibri" w:cs="Calibri"/>
+                <w:color w:val="000000"/>
+              </w:rPr>
+              <w:t>20.35235</w:t>
+            </w:r>
+          </w:p>
+        </w:tc>
+        <w:tc>
+          <w:tcPr>
+            <w:tcW w:w="1034" w:type="dxa"/>
+          </w:tcPr>
+          <w:p>
+            <w:pPr>
+              <w:cnfStyle w:val="000000100000" w:firstRow="0" w:lastRow="0" w:firstColumn="0" w:lastColumn="0" w:oddVBand="0" w:evenVBand="0" w:oddHBand="1" w:evenHBand="0" w:firstRowFirstColumn="0" w:firstRowLastColumn="0" w:lastRowFirstColumn="0" w:lastRowLastColumn="0"/>
+            </w:pPr>
+            <w:r>
+              <w:rPr>
+                <w:rFonts w:ascii="Calibri" w:hAnsi="Calibri" w:cs="Calibri"/>
+                <w:color w:val="000000"/>
+              </w:rPr>
+              <w:t>18.96523</w:t>
+            </w:r>
+          </w:p>
+        </w:tc>
+        <w:tc>
+          <w:tcPr>
+            <w:tcW w:w="1034" w:type="dxa"/>
+          </w:tcPr>
+          <w:p>
+            <w:pPr>
+              <w:cnfStyle w:val="000000100000" w:firstRow="0" w:lastRow="0" w:firstColumn="0" w:lastColumn="0" w:oddVBand="0" w:evenVBand="0" w:oddHBand="1" w:evenHBand="0" w:firstRowFirstColumn="0" w:firstRowLastColumn="0" w:lastRowFirstColumn="0" w:lastRowLastColumn="0"/>
+            </w:pPr>
+            <w:r>
+              <w:rPr>
+                <w:rFonts w:ascii="Calibri" w:hAnsi="Calibri" w:cs="Calibri"/>
+                <w:color w:val="000000"/>
+              </w:rPr>
+              <w:t>18.13583</w:t>
+            </w:r>
+          </w:p>
+        </w:tc>
+        <w:tc>
+          <w:tcPr>
+            <w:tcW w:w="1034" w:type="dxa"/>
+          </w:tcPr>
+          <w:p>
+            <w:pPr>
+              <w:cnfStyle w:val="000000100000" w:firstRow="0" w:lastRow="0" w:firstColumn="0" w:lastColumn="0" w:oddVBand="0" w:evenVBand="0" w:oddHBand="1" w:evenHBand="0" w:firstRowFirstColumn="0" w:firstRowLastColumn="0" w:lastRowFirstColumn="0" w:lastRowLastColumn="0"/>
+            </w:pPr>
+            <w:r>
+              <w:rPr>
+                <w:rFonts w:ascii="Calibri" w:hAnsi="Calibri" w:cs="Calibri"/>
+                <w:color w:val="000000"/>
+              </w:rPr>
+              <w:t>17.73229</w:t>
+            </w:r>
+          </w:p>
+        </w:tc>
+        <w:tc>
+          <w:tcPr>
+            <w:tcW w:w="1034" w:type="dxa"/>
+          </w:tcPr>
+          <w:p>
+            <w:pPr>
+              <w:cnfStyle w:val="000000100000" w:firstRow="0" w:lastRow="0" w:firstColumn="0" w:lastColumn="0" w:oddVBand="0" w:evenVBand="0" w:oddHBand="1" w:evenHBand="0" w:firstRowFirstColumn="0" w:firstRowLastColumn="0" w:lastRowFirstColumn="0" w:lastRowLastColumn="0"/>
+            </w:pPr>
+            <w:r>
+              <w:rPr>
+                <w:rFonts w:ascii="Calibri" w:hAnsi="Calibri" w:cs="Calibri"/>
+                <w:color w:val="000000"/>
+              </w:rPr>
+              <w:t>17.46068</w:t>
+            </w:r>
+          </w:p>
+        </w:tc>
+        <w:tc>
+          <w:tcPr>
+            <w:tcW w:w="1034" w:type="dxa"/>
+          </w:tcPr>
+          <w:p>
+            <w:pPr>
+              <w:cnfStyle w:val="000000100000" w:firstRow="0" w:lastRow="0" w:firstColumn="0" w:lastColumn="0" w:oddVBand="0" w:evenVBand="0" w:oddHBand="1" w:evenHBand="0" w:firstRowFirstColumn="0" w:firstRowLastColumn="0" w:lastRowFirstColumn="0" w:lastRowLastColumn="0"/>
+            </w:pPr>
+            <w:r>
+              <w:rPr>
+                <w:rFonts w:ascii="Calibri" w:hAnsi="Calibri" w:cs="Calibri"/>
+                <w:color w:val="000000"/>
+              </w:rPr>
+              <w:t>0.054517</w:t>
+            </w:r>
+          </w:p>
+        </w:tc>
+      </w:tr>
+      <w:tr>
+        <w:tc>
+          <w:tcPr>
+            <w:cnfStyle w:val="001000000000" w:firstRow="0" w:lastRow="0" w:firstColumn="1" w:lastColumn="0" w:oddVBand="0" w:evenVBand="0" w:oddHBand="0" w:evenHBand="0" w:firstRowFirstColumn="0" w:firstRowLastColumn="0" w:lastRowFirstColumn="0" w:lastRowLastColumn="0"/>
+            <w:tcW w:w="1082" w:type="dxa"/>
+          </w:tcPr>
+          <w:p>
+            <w:r>
+              <w:rPr>
+                <w:rFonts w:ascii="Calibri" w:hAnsi="Calibri" w:cs="Calibri"/>
+                <w:color w:val="000000"/>
+              </w:rPr>
+              <w:t>50%</w:t>
+            </w:r>
+          </w:p>
+        </w:tc>
+        <w:tc>
+          <w:tcPr>
+            <w:tcW w:w="1035" w:type="dxa"/>
+          </w:tcPr>
+          <w:p>
+            <w:pPr>
+              <w:cnfStyle w:val="000000000000" w:firstRow="0" w:lastRow="0" w:firstColumn="0" w:lastColumn="0" w:oddVBand="0" w:evenVBand="0" w:oddHBand="0" w:evenHBand="0" w:firstRowFirstColumn="0" w:firstRowLastColumn="0" w:lastRowFirstColumn="0" w:lastRowLastColumn="0"/>
+            </w:pPr>
+            <w:r>
+              <w:rPr>
+                <w:rFonts w:ascii="Calibri" w:hAnsi="Calibri" w:cs="Calibri"/>
+                <w:color w:val="000000"/>
+              </w:rPr>
+              <w:t>180.9007</w:t>
+            </w:r>
+          </w:p>
+        </w:tc>
+        <w:tc>
+          <w:tcPr>
+            <w:tcW w:w="1034" w:type="dxa"/>
+          </w:tcPr>
+          <w:p>
+            <w:pPr>
+              <w:cnfStyle w:val="000000000000" w:firstRow="0" w:lastRow="0" w:firstColumn="0" w:lastColumn="0" w:oddVBand="0" w:evenVBand="0" w:oddHBand="0" w:evenHBand="0" w:firstRowFirstColumn="0" w:firstRowLastColumn="0" w:lastRowFirstColumn="0" w:lastRowLastColumn="0"/>
+            </w:pPr>
+            <w:r>
+              <w:rPr>
+                <w:rFonts w:ascii="Calibri" w:hAnsi="Calibri" w:cs="Calibri"/>
+                <w:color w:val="000000"/>
+              </w:rPr>
+              <w:t>23.64592</w:t>
+            </w:r>
+          </w:p>
+        </w:tc>
+        <w:tc>
+          <w:tcPr>
+            <w:tcW w:w="1034" w:type="dxa"/>
+          </w:tcPr>
+          <w:p>
+            <w:pPr>
+              <w:cnfStyle w:val="000000000000" w:firstRow="0" w:lastRow="0" w:firstColumn="0" w:lastColumn="0" w:oddVBand="0" w:evenVBand="0" w:oddHBand="0" w:evenHBand="0" w:firstRowFirstColumn="0" w:firstRowLastColumn="0" w:lastRowFirstColumn="0" w:lastRowLastColumn="0"/>
+            </w:pPr>
+            <w:r>
+              <w:rPr>
+                <w:rFonts w:ascii="Calibri" w:hAnsi="Calibri" w:cs="Calibri"/>
+                <w:color w:val="000000"/>
+              </w:rPr>
+              <w:t>22.17914</w:t>
+            </w:r>
+          </w:p>
+        </w:tc>
+        <w:tc>
+          <w:tcPr>
+            <w:tcW w:w="1034" w:type="dxa"/>
+          </w:tcPr>
+          <w:p>
+            <w:pPr>
+              <w:cnfStyle w:val="000000000000" w:firstRow="0" w:lastRow="0" w:firstColumn="0" w:lastColumn="0" w:oddVBand="0" w:evenVBand="0" w:oddHBand="0" w:evenHBand="0" w:firstRowFirstColumn="0" w:firstRowLastColumn="0" w:lastRowFirstColumn="0" w:lastRowLastColumn="0"/>
+            </w:pPr>
+            <w:r>
+              <w:rPr>
+                <w:rFonts w:ascii="Calibri" w:hAnsi="Calibri" w:cs="Calibri"/>
+                <w:color w:val="000000"/>
+              </w:rPr>
+              <w:t>21.09984</w:t>
+            </w:r>
+          </w:p>
+        </w:tc>
+        <w:tc>
+          <w:tcPr>
+            <w:tcW w:w="1034" w:type="dxa"/>
+          </w:tcPr>
+          <w:p>
+            <w:pPr>
+              <w:cnfStyle w:val="000000000000" w:firstRow="0" w:lastRow="0" w:firstColumn="0" w:lastColumn="0" w:oddVBand="0" w:evenVBand="0" w:oddHBand="0" w:evenHBand="0" w:firstRowFirstColumn="0" w:firstRowLastColumn="0" w:lastRowFirstColumn="0" w:lastRowLastColumn="0"/>
+            </w:pPr>
+            <w:r>
+              <w:rPr>
+                <w:rFonts w:ascii="Calibri" w:hAnsi="Calibri" w:cs="Calibri"/>
+                <w:color w:val="000000"/>
+              </w:rPr>
+              <w:t>20.12529</w:t>
+            </w:r>
+          </w:p>
+        </w:tc>
+        <w:tc>
+          <w:tcPr>
+            <w:tcW w:w="1034" w:type="dxa"/>
+          </w:tcPr>
+          <w:p>
+            <w:pPr>
+              <w:cnfStyle w:val="000000000000" w:firstRow="0" w:lastRow="0" w:firstColumn="0" w:lastColumn="0" w:oddVBand="0" w:evenVBand="0" w:oddHBand="0" w:evenHBand="0" w:firstRowFirstColumn="0" w:firstRowLastColumn="0" w:lastRowFirstColumn="0" w:lastRowLastColumn="0"/>
+            </w:pPr>
+            <w:r>
+              <w:rPr>
+                <w:rFonts w:ascii="Calibri" w:hAnsi="Calibri" w:cs="Calibri"/>
+                <w:color w:val="000000"/>
+              </w:rPr>
+              <w:t>19.40515</w:t>
+            </w:r>
+          </w:p>
+        </w:tc>
+        <w:tc>
+          <w:tcPr>
+            <w:tcW w:w="1034" w:type="dxa"/>
+          </w:tcPr>
+          <w:p>
+            <w:pPr>
+              <w:cnfStyle w:val="000000000000" w:firstRow="0" w:lastRow="0" w:firstColumn="0" w:lastColumn="0" w:oddVBand="0" w:evenVBand="0" w:oddHBand="0" w:evenHBand="0" w:firstRowFirstColumn="0" w:firstRowLastColumn="0" w:lastRowFirstColumn="0" w:lastRowLastColumn="0"/>
+            </w:pPr>
+            <w:r>
+              <w:rPr>
+                <w:rFonts w:ascii="Calibri" w:hAnsi="Calibri" w:cs="Calibri"/>
+                <w:color w:val="000000"/>
+              </w:rPr>
+              <w:t>19.0046</w:t>
+            </w:r>
+          </w:p>
+        </w:tc>
+        <w:tc>
+          <w:tcPr>
+            <w:tcW w:w="1034" w:type="dxa"/>
+          </w:tcPr>
+          <w:p>
+            <w:pPr>
+              <w:cnfStyle w:val="000000000000" w:firstRow="0" w:lastRow="0" w:firstColumn="0" w:lastColumn="0" w:oddVBand="0" w:evenVBand="0" w:oddHBand="0" w:evenHBand="0" w:firstRowFirstColumn="0" w:firstRowLastColumn="0" w:lastRowFirstColumn="0" w:lastRowLastColumn="0"/>
+            </w:pPr>
+            <w:r>
+              <w:rPr>
+                <w:rFonts w:ascii="Calibri" w:hAnsi="Calibri" w:cs="Calibri"/>
+                <w:color w:val="000000"/>
+              </w:rPr>
+              <w:t>0.424173</w:t>
+            </w:r>
+          </w:p>
+        </w:tc>
+      </w:tr>
+      <w:tr>
+        <w:trPr>
+          <w:cnfStyle w:val="000000100000" w:firstRow="0" w:lastRow="0" w:firstColumn="0" w:lastColumn="0" w:oddVBand="0" w:evenVBand="0" w:oddHBand="1" w:evenHBand="0" w:firstRowFirstColumn="0" w:firstRowLastColumn="0" w:lastRowFirstColumn="0" w:lastRowLastColumn="0"/>
+        </w:trPr>
+        <w:tc>
+          <w:tcPr>
+            <w:cnfStyle w:val="001000000000" w:firstRow="0" w:lastRow="0" w:firstColumn="1" w:lastColumn="0" w:oddVBand="0" w:evenVBand="0" w:oddHBand="0" w:evenHBand="0" w:firstRowFirstColumn="0" w:firstRowLastColumn="0" w:lastRowFirstColumn="0" w:lastRowLastColumn="0"/>
+            <w:tcW w:w="1082" w:type="dxa"/>
+          </w:tcPr>
+          <w:p>
+            <w:r>
+              <w:rPr>
+                <w:rFonts w:ascii="Calibri" w:hAnsi="Calibri" w:cs="Calibri"/>
+                <w:color w:val="000000"/>
+              </w:rPr>
+              <w:t>75%</w:t>
+            </w:r>
+          </w:p>
+        </w:tc>
+        <w:tc>
+          <w:tcPr>
+            <w:tcW w:w="1035" w:type="dxa"/>
+          </w:tcPr>
+          <w:p>
+            <w:pPr>
+              <w:cnfStyle w:val="000000100000" w:firstRow="0" w:lastRow="0" w:firstColumn="0" w:lastColumn="0" w:oddVBand="0" w:evenVBand="0" w:oddHBand="1" w:evenHBand="0" w:firstRowFirstColumn="0" w:firstRowLastColumn="0" w:lastRowFirstColumn="0" w:lastRowLastColumn="0"/>
+            </w:pPr>
+            <w:r>
+              <w:rPr>
+                <w:rFonts w:ascii="Calibri" w:hAnsi="Calibri" w:cs="Calibri"/>
+                <w:color w:val="000000"/>
+              </w:rPr>
+              <w:t>233.895</w:t>
+            </w:r>
+          </w:p>
+        </w:tc>
+        <w:tc>
+          <w:tcPr>
+            <w:tcW w:w="1034" w:type="dxa"/>
+          </w:tcPr>
+          <w:p>
+            <w:pPr>
+              <w:cnfStyle w:val="000000100000" w:firstRow="0" w:lastRow="0" w:firstColumn="0" w:lastColumn="0" w:oddVBand="0" w:evenVBand="0" w:oddHBand="1" w:evenHBand="0" w:firstRowFirstColumn="0" w:firstRowLastColumn="0" w:lastRowFirstColumn="0" w:lastRowLastColumn="0"/>
+            </w:pPr>
+            <w:r>
+              <w:rPr>
+                <w:rFonts w:ascii="Calibri" w:hAnsi="Calibri" w:cs="Calibri"/>
+                <w:color w:val="000000"/>
+              </w:rPr>
+              <w:t>39.90155</w:t>
+            </w:r>
+          </w:p>
+        </w:tc>
+        <w:tc>
+          <w:tcPr>
+            <w:tcW w:w="1034" w:type="dxa"/>
+          </w:tcPr>
+          <w:p>
+            <w:pPr>
+              <w:cnfStyle w:val="000000100000" w:firstRow="0" w:lastRow="0" w:firstColumn="0" w:lastColumn="0" w:oddVBand="0" w:evenVBand="0" w:oddHBand="1" w:evenHBand="0" w:firstRowFirstColumn="0" w:firstRowLastColumn="0" w:lastRowFirstColumn="0" w:lastRowLastColumn="0"/>
+            </w:pPr>
+            <w:r>
+              <w:rPr>
+                <w:rFonts w:ascii="Calibri" w:hAnsi="Calibri" w:cs="Calibri"/>
+                <w:color w:val="000000"/>
+              </w:rPr>
+              <w:t>23.68744</w:t>
+            </w:r>
+          </w:p>
+        </w:tc>
+        <w:tc>
+          <w:tcPr>
+            <w:tcW w:w="1034" w:type="dxa"/>
+          </w:tcPr>
+          <w:p>
+            <w:pPr>
+              <w:cnfStyle w:val="000000100000" w:firstRow="0" w:lastRow="0" w:firstColumn="0" w:lastColumn="0" w:oddVBand="0" w:evenVBand="0" w:oddHBand="1" w:evenHBand="0" w:firstRowFirstColumn="0" w:firstRowLastColumn="0" w:lastRowFirstColumn="0" w:lastRowLastColumn="0"/>
+            </w:pPr>
+            <w:r>
+              <w:rPr>
+                <w:rFonts w:ascii="Calibri" w:hAnsi="Calibri" w:cs="Calibri"/>
+                <w:color w:val="000000"/>
+              </w:rPr>
+              <w:t>22.12377</w:t>
+            </w:r>
+          </w:p>
+        </w:tc>
+        <w:tc>
+          <w:tcPr>
+            <w:tcW w:w="1034" w:type="dxa"/>
+          </w:tcPr>
+          <w:p>
+            <w:pPr>
+              <w:cnfStyle w:val="000000100000" w:firstRow="0" w:lastRow="0" w:firstColumn="0" w:lastColumn="0" w:oddVBand="0" w:evenVBand="0" w:oddHBand="1" w:evenHBand="0" w:firstRowFirstColumn="0" w:firstRowLastColumn="0" w:lastRowFirstColumn="0" w:lastRowLastColumn="0"/>
+            </w:pPr>
+            <w:r>
+              <w:rPr>
+                <w:rFonts w:ascii="Calibri" w:hAnsi="Calibri" w:cs="Calibri"/>
+                <w:color w:val="000000"/>
+              </w:rPr>
+              <w:t>21.04479</w:t>
+            </w:r>
+          </w:p>
+        </w:tc>
+        <w:tc>
+          <w:tcPr>
+            <w:tcW w:w="1034" w:type="dxa"/>
+          </w:tcPr>
+          <w:p>
+            <w:pPr>
+              <w:cnfStyle w:val="000000100000" w:firstRow="0" w:lastRow="0" w:firstColumn="0" w:lastColumn="0" w:oddVBand="0" w:evenVBand="0" w:oddHBand="1" w:evenHBand="0" w:firstRowFirstColumn="0" w:firstRowLastColumn="0" w:lastRowFirstColumn="0" w:lastRowLastColumn="0"/>
+            </w:pPr>
+            <w:r>
+              <w:rPr>
+                <w:rFonts w:ascii="Calibri" w:hAnsi="Calibri" w:cs="Calibri"/>
+                <w:color w:val="000000"/>
+              </w:rPr>
+              <w:t>20.3965</w:t>
+            </w:r>
+          </w:p>
+        </w:tc>
+        <w:tc>
+          <w:tcPr>
+            <w:tcW w:w="1034" w:type="dxa"/>
+          </w:tcPr>
+          <w:p>
+            <w:pPr>
+              <w:cnfStyle w:val="000000100000" w:firstRow="0" w:lastRow="0" w:firstColumn="0" w:lastColumn="0" w:oddVBand="0" w:evenVBand="0" w:oddHBand="1" w:evenHBand="0" w:firstRowFirstColumn="0" w:firstRowLastColumn="0" w:lastRowFirstColumn="0" w:lastRowLastColumn="0"/>
+            </w:pPr>
+            <w:r>
+              <w:rPr>
+                <w:rFonts w:ascii="Calibri" w:hAnsi="Calibri" w:cs="Calibri"/>
+                <w:color w:val="000000"/>
+              </w:rPr>
+              <w:t>19.92112</w:t>
+            </w:r>
+          </w:p>
+        </w:tc>
+        <w:tc>
+          <w:tcPr>
+            <w:tcW w:w="1034" w:type="dxa"/>
+          </w:tcPr>
+          <w:p>
+            <w:pPr>
+              <w:cnfStyle w:val="000000100000" w:firstRow="0" w:lastRow="0" w:firstColumn="0" w:lastColumn="0" w:oddVBand="0" w:evenVBand="0" w:oddHBand="1" w:evenHBand="0" w:firstRowFirstColumn="0" w:firstRowLastColumn="0" w:lastRowFirstColumn="0" w:lastRowLastColumn="0"/>
+            </w:pPr>
+            <w:r>
+              <w:rPr>
+                <w:rFonts w:ascii="Calibri" w:hAnsi="Calibri" w:cs="Calibri"/>
+                <w:color w:val="000000"/>
+              </w:rPr>
+              <w:t>0.704154</w:t>
+            </w:r>
+          </w:p>
+        </w:tc>
+      </w:tr>
+      <w:tr>
+        <w:tc>
+          <w:tcPr>
+            <w:cnfStyle w:val="001000000000" w:firstRow="0" w:lastRow="0" w:firstColumn="1" w:lastColumn="0" w:oddVBand="0" w:evenVBand="0" w:oddHBand="0" w:evenHBand="0" w:firstRowFirstColumn="0" w:firstRowLastColumn="0" w:lastRowFirstColumn="0" w:lastRowLastColumn="0"/>
+            <w:tcW w:w="1082" w:type="dxa"/>
+          </w:tcPr>
+          <w:p>
+            <w:r>
+              <w:rPr>
+                <w:rFonts w:ascii="Calibri" w:hAnsi="Calibri" w:cs="Calibri"/>
+                <w:color w:val="000000"/>
+              </w:rPr>
+              <w:t>max</w:t>
+            </w:r>
+          </w:p>
+        </w:tc>
+        <w:tc>
+          <w:tcPr>
+            <w:tcW w:w="1035" w:type="dxa"/>
+          </w:tcPr>
+          <w:p>
+            <w:pPr>
+              <w:cnfStyle w:val="000000000000" w:firstRow="0" w:lastRow="0" w:firstColumn="0" w:lastColumn="0" w:oddVBand="0" w:evenVBand="0" w:oddHBand="0" w:evenHBand="0" w:firstRowFirstColumn="0" w:firstRowLastColumn="0" w:lastRowFirstColumn="0" w:lastRowLastColumn="0"/>
+            </w:pPr>
+            <w:r>
+              <w:rPr>
+                <w:rFonts w:ascii="Calibri" w:hAnsi="Calibri" w:cs="Calibri"/>
+                <w:color w:val="000000"/>
+              </w:rPr>
+              <w:t>359.9998</w:t>
+            </w:r>
+          </w:p>
+        </w:tc>
+        <w:tc>
+          <w:tcPr>
+            <w:tcW w:w="1034" w:type="dxa"/>
+          </w:tcPr>
+          <w:p>
+            <w:pPr>
+              <w:cnfStyle w:val="000000000000" w:firstRow="0" w:lastRow="0" w:firstColumn="0" w:lastColumn="0" w:oddVBand="0" w:evenVBand="0" w:oddHBand="0" w:evenHBand="0" w:firstRowFirstColumn="0" w:firstRowLastColumn="0" w:lastRowFirstColumn="0" w:lastRowLastColumn="0"/>
+            </w:pPr>
+            <w:r>
+              <w:rPr>
+                <w:rFonts w:ascii="Calibri" w:hAnsi="Calibri" w:cs="Calibri"/>
+                <w:color w:val="000000"/>
+              </w:rPr>
+              <w:t>83.00052</w:t>
+            </w:r>
+          </w:p>
+        </w:tc>
+        <w:tc>
+          <w:tcPr>
+            <w:tcW w:w="1034" w:type="dxa"/>
+          </w:tcPr>
+          <w:p>
+            <w:pPr>
+              <w:cnfStyle w:val="000000000000" w:firstRow="0" w:lastRow="0" w:firstColumn="0" w:lastColumn="0" w:oddVBand="0" w:evenVBand="0" w:oddHBand="0" w:evenHBand="0" w:firstRowFirstColumn="0" w:firstRowLastColumn="0" w:lastRowFirstColumn="0" w:lastRowLastColumn="0"/>
+            </w:pPr>
+            <w:r>
+              <w:rPr>
+                <w:rFonts w:ascii="Calibri" w:hAnsi="Calibri" w:cs="Calibri"/>
+                <w:color w:val="000000"/>
+              </w:rPr>
+              <w:t>32.78139</w:t>
+            </w:r>
+          </w:p>
+        </w:tc>
+        <w:tc>
+          <w:tcPr>
+            <w:tcW w:w="1034" w:type="dxa"/>
+          </w:tcPr>
+          <w:p>
+            <w:pPr>
+              <w:cnfStyle w:val="000000000000" w:firstRow="0" w:lastRow="0" w:firstColumn="0" w:lastColumn="0" w:oddVBand="0" w:evenVBand="0" w:oddHBand="0" w:evenHBand="0" w:firstRowFirstColumn="0" w:firstRowLastColumn="0" w:lastRowFirstColumn="0" w:lastRowLastColumn="0"/>
+            </w:pPr>
+            <w:r>
+              <w:rPr>
+                <w:rFonts w:ascii="Calibri" w:hAnsi="Calibri" w:cs="Calibri"/>
+                <w:color w:val="000000"/>
+              </w:rPr>
+              <w:t>31.60224</w:t>
+            </w:r>
+          </w:p>
+        </w:tc>
+        <w:tc>
+          <w:tcPr>
+            <w:tcW w:w="1034" w:type="dxa"/>
+          </w:tcPr>
+          <w:p>
+            <w:pPr>
+              <w:cnfStyle w:val="000000000000" w:firstRow="0" w:lastRow="0" w:firstColumn="0" w:lastColumn="0" w:oddVBand="0" w:evenVBand="0" w:oddHBand="0" w:evenHBand="0" w:firstRowFirstColumn="0" w:firstRowLastColumn="0" w:lastRowFirstColumn="0" w:lastRowLastColumn="0"/>
+            </w:pPr>
+            <w:r>
+              <w:rPr>
+                <w:rFonts w:ascii="Calibri" w:hAnsi="Calibri" w:cs="Calibri"/>
+                <w:color w:val="000000"/>
+              </w:rPr>
+              <w:t>29.57186</w:t>
+            </w:r>
+          </w:p>
+        </w:tc>
+        <w:tc>
+          <w:tcPr>
+            <w:tcW w:w="1034" w:type="dxa"/>
+          </w:tcPr>
+          <w:p>
+            <w:pPr>
+              <w:cnfStyle w:val="000000000000" w:firstRow="0" w:lastRow="0" w:firstColumn="0" w:lastColumn="0" w:oddVBand="0" w:evenVBand="0" w:oddHBand="0" w:evenHBand="0" w:firstRowFirstColumn="0" w:firstRowLastColumn="0" w:lastRowFirstColumn="0" w:lastRowLastColumn="0"/>
+            </w:pPr>
+            <w:r>
+              <w:rPr>
+                <w:rFonts w:ascii="Calibri" w:hAnsi="Calibri" w:cs="Calibri"/>
+                <w:color w:val="000000"/>
+              </w:rPr>
+              <w:t>32.14147</w:t>
+            </w:r>
+          </w:p>
+        </w:tc>
+        <w:tc>
+          <w:tcPr>
+            <w:tcW w:w="1034" w:type="dxa"/>
+          </w:tcPr>
+          <w:p>
+            <w:pPr>
+              <w:cnfStyle w:val="000000000000" w:firstRow="0" w:lastRow="0" w:firstColumn="0" w:lastColumn="0" w:oddVBand="0" w:evenVBand="0" w:oddHBand="0" w:evenHBand="0" w:firstRowFirstColumn="0" w:firstRowLastColumn="0" w:lastRowFirstColumn="0" w:lastRowLastColumn="0"/>
+            </w:pPr>
+            <w:r>
+              <w:rPr>
+                <w:rFonts w:ascii="Calibri" w:hAnsi="Calibri" w:cs="Calibri"/>
+                <w:color w:val="000000"/>
+              </w:rPr>
+              <w:t>29.38374</w:t>
+            </w:r>
+          </w:p>
+        </w:tc>
+        <w:tc>
+          <w:tcPr>
+            <w:tcW w:w="1034" w:type="dxa"/>
+          </w:tcPr>
+          <w:p>
+            <w:pPr>
+              <w:cnfStyle w:val="000000000000" w:firstRow="0" w:lastRow="0" w:firstColumn="0" w:lastColumn="0" w:oddVBand="0" w:evenVBand="0" w:oddHBand="0" w:evenHBand="0" w:firstRowFirstColumn="0" w:firstRowLastColumn="0" w:lastRowFirstColumn="0" w:lastRowLastColumn="0"/>
+            </w:pPr>
+            <w:r>
+              <w:rPr>
+                <w:rFonts w:ascii="Calibri" w:hAnsi="Calibri" w:cs="Calibri"/>
+                <w:color w:val="000000"/>
+              </w:rPr>
+              <w:t>7.011245</w:t>
+            </w:r>
+          </w:p>
+        </w:tc>
+      </w:tr>
+    </w:tbl>
+    <w:p>
+      <w:pPr>
         <w:pStyle w:val="Heading1"/>
       </w:pPr>
       <w:r>
         <w:lastRenderedPageBreak/>
         <w:t>Random Forest</w:t>
-      </w:r>
-    </w:p>
-    <w:p>
-      <w:r>
-        <w:t>&lt; TODO Add Intro&gt;</w:t>
       </w:r>
     </w:p>
     <w:p>
@@ -756,10 +2452,26 @@
           <w:noProof/>
         </w:rPr>
         <w:drawing>
-          <wp:inline distT="0" distB="0" distL="0" distR="0" wp14:anchorId="651A11DD" wp14:editId="20AD9FD9">
-            <wp:extent cx="5943600" cy="2993390"/>
-            <wp:effectExtent l="0" t="0" r="0" b="0"/>
-            <wp:docPr id="336232795" name="Picture 5" descr="A graph of blue bars&#10;&#10;Description automatically generated"/>
+          <wp:anchor distT="0" distB="0" distL="114300" distR="114300" simplePos="0" relativeHeight="251662336" behindDoc="1" locked="0" layoutInCell="1" allowOverlap="1" wp14:anchorId="02AC5B95" wp14:editId="1272A26B">
+            <wp:simplePos x="0" y="0"/>
+            <wp:positionH relativeFrom="margin">
+              <wp:align>center</wp:align>
+            </wp:positionH>
+            <wp:positionV relativeFrom="paragraph">
+              <wp:posOffset>270510</wp:posOffset>
+            </wp:positionV>
+            <wp:extent cx="7751445" cy="3903345"/>
+            <wp:effectExtent l="0" t="0" r="1905" b="1905"/>
+            <wp:wrapTight wrapText="bothSides">
+              <wp:wrapPolygon edited="0">
+                <wp:start x="0" y="0"/>
+                <wp:lineTo x="0" y="21505"/>
+                <wp:lineTo x="21552" y="21505"/>
+                <wp:lineTo x="21552" y="0"/>
+                <wp:lineTo x="0" y="0"/>
+              </wp:wrapPolygon>
+            </wp:wrapTight>
+            <wp:docPr id="224189069" name="Picture 5" descr="A graph with blue bars&#10;&#10;Description automatically generated with medium confidence"/>
             <wp:cNvGraphicFramePr>
               <a:graphicFrameLocks xmlns:a="http://schemas.openxmlformats.org/drawingml/2006/main" noChangeAspect="1"/>
             </wp:cNvGraphicFramePr>
@@ -767,7 +2479,7 @@
               <a:graphicData uri="http://schemas.openxmlformats.org/drawingml/2006/picture">
                 <pic:pic xmlns:pic="http://schemas.openxmlformats.org/drawingml/2006/picture">
                   <pic:nvPicPr>
-                    <pic:cNvPr id="336232795" name="Picture 5" descr="A graph of blue bars&#10;&#10;Description automatically generated"/>
+                    <pic:cNvPr id="224189069" name="Picture 5" descr="A graph with blue bars&#10;&#10;Description automatically generated with medium confidence"/>
                     <pic:cNvPicPr/>
                   </pic:nvPicPr>
                   <pic:blipFill>
@@ -785,7 +2497,7 @@
                   <pic:spPr>
                     <a:xfrm>
                       <a:off x="0" y="0"/>
-                      <a:ext cx="5943600" cy="2993390"/>
+                      <a:ext cx="7751445" cy="3903345"/>
                     </a:xfrm>
                     <a:prstGeom prst="rect">
                       <a:avLst/>
@@ -794,13 +2506,45 @@
                 </pic:pic>
               </a:graphicData>
             </a:graphic>
-          </wp:inline>
+            <wp14:sizeRelH relativeFrom="margin">
+              <wp14:pctWidth>0</wp14:pctWidth>
+            </wp14:sizeRelH>
+            <wp14:sizeRelV relativeFrom="margin">
+              <wp14:pctHeight>0</wp14:pctHeight>
+            </wp14:sizeRelV>
+          </wp:anchor>
         </w:drawing>
+      </w:r>
+      <w:r>
+        <w:t>&lt; TODO Add Intro&gt;</w:t>
       </w:r>
     </w:p>
     <w:p>
       <w:r>
-        <w:t>As an outcome of hyperparameter selection, the combination of D=9 and N=9 produced the highest overall accuracy and thus were used in the classifier moving forward.</w:t>
+        <w:t xml:space="preserve">As an outcome of hyperparameter selection, the combination of </w:t>
+      </w:r>
+      <w:r>
+        <w:t xml:space="preserve">N=12 </w:t>
+      </w:r>
+      <w:r>
+        <w:t xml:space="preserve">and </w:t>
+      </w:r>
+      <w:r>
+        <w:t>D=9 produced the highest overall accuracy and thus were used in the classifier moving forward.</w:t>
+      </w:r>
+    </w:p>
+    <w:p/>
+    <w:p>
+      <w:pPr>
+        <w:rPr>
+          <w:rFonts w:asciiTheme="majorHAnsi" w:eastAsiaTheme="majorEastAsia" w:hAnsiTheme="majorHAnsi" w:cstheme="majorBidi"/>
+          <w:color w:val="2F5496" w:themeColor="accent1" w:themeShade="BF"/>
+          <w:sz w:val="32"/>
+          <w:szCs w:val="32"/>
+        </w:rPr>
+      </w:pPr>
+      <w:r>
+        <w:br w:type="page"/>
       </w:r>
     </w:p>
     <w:p>
@@ -808,11 +2552,28 @@
         <w:rPr>
           <w:noProof/>
         </w:rPr>
+        <w:lastRenderedPageBreak/>
         <w:drawing>
-          <wp:inline distT="0" distB="0" distL="0" distR="0" wp14:anchorId="4CA53ACA" wp14:editId="3BFD0455">
-            <wp:extent cx="5943600" cy="2993390"/>
-            <wp:effectExtent l="0" t="0" r="0" b="0"/>
-            <wp:docPr id="183248058" name="Picture 6" descr="A close-up of a colorful background&#10;&#10;Description automatically generated"/>
+          <wp:anchor distT="0" distB="0" distL="114300" distR="114300" simplePos="0" relativeHeight="251663360" behindDoc="1" locked="0" layoutInCell="1" allowOverlap="1" wp14:anchorId="08CC6E63" wp14:editId="58CB5730">
+            <wp:simplePos x="0" y="0"/>
+            <wp:positionH relativeFrom="page">
+              <wp:align>left</wp:align>
+            </wp:positionH>
+            <wp:positionV relativeFrom="paragraph">
+              <wp:posOffset>0</wp:posOffset>
+            </wp:positionV>
+            <wp:extent cx="7747635" cy="3902075"/>
+            <wp:effectExtent l="0" t="0" r="5715" b="3175"/>
+            <wp:wrapTight wrapText="bothSides">
+              <wp:wrapPolygon edited="0">
+                <wp:start x="0" y="0"/>
+                <wp:lineTo x="0" y="21512"/>
+                <wp:lineTo x="21563" y="21512"/>
+                <wp:lineTo x="21563" y="0"/>
+                <wp:lineTo x="0" y="0"/>
+              </wp:wrapPolygon>
+            </wp:wrapTight>
+            <wp:docPr id="638806364" name="Picture 6" descr="A close-up of a colorful background&#10;&#10;Description automatically generated"/>
             <wp:cNvGraphicFramePr>
               <a:graphicFrameLocks xmlns:a="http://schemas.openxmlformats.org/drawingml/2006/main" noChangeAspect="1"/>
             </wp:cNvGraphicFramePr>
@@ -820,7 +2581,7 @@
               <a:graphicData uri="http://schemas.openxmlformats.org/drawingml/2006/picture">
                 <pic:pic xmlns:pic="http://schemas.openxmlformats.org/drawingml/2006/picture">
                   <pic:nvPicPr>
-                    <pic:cNvPr id="183248058" name="Picture 6" descr="A close-up of a colorful background&#10;&#10;Description automatically generated"/>
+                    <pic:cNvPr id="638806364" name="Picture 6" descr="A close-up of a colorful background&#10;&#10;Description automatically generated"/>
                     <pic:cNvPicPr/>
                   </pic:nvPicPr>
                   <pic:blipFill>
@@ -838,7 +2599,7 @@
                   <pic:spPr>
                     <a:xfrm>
                       <a:off x="0" y="0"/>
-                      <a:ext cx="5943600" cy="2993390"/>
+                      <a:ext cx="7769882" cy="3913165"/>
                     </a:xfrm>
                     <a:prstGeom prst="rect">
                       <a:avLst/>
@@ -847,19 +2608,57 @@
                 </pic:pic>
               </a:graphicData>
             </a:graphic>
-          </wp:inline>
+            <wp14:sizeRelH relativeFrom="margin">
+              <wp14:pctWidth>0</wp14:pctWidth>
+            </wp14:sizeRelH>
+            <wp14:sizeRelV relativeFrom="margin">
+              <wp14:pctHeight>0</wp14:pctHeight>
+            </wp14:sizeRelV>
+          </wp:anchor>
         </w:drawing>
+      </w:r>
+      <w:r>
+        <w:t xml:space="preserve"> </w:t>
+      </w:r>
+      <w:r>
+        <w:t xml:space="preserve">Overall accuracy: </w:t>
+      </w:r>
+      <w:r>
+        <w:rPr>
+          <w:b/>
+          <w:bCs/>
+        </w:rPr>
+        <w:t>97.5</w:t>
+      </w:r>
+      <w:r>
+        <w:rPr>
+          <w:b/>
+          <w:bCs/>
+        </w:rPr>
+        <w:t>2</w:t>
+      </w:r>
+      <w:r>
+        <w:rPr>
+          <w:b/>
+          <w:bCs/>
+        </w:rPr>
+        <w:t>%</w:t>
       </w:r>
     </w:p>
     <w:p>
       <w:r>
-        <w:t>Overall accuracy: 97.50%</w:t>
+        <w:t>&lt;TODO: Add Observations&gt;</w:t>
       </w:r>
     </w:p>
     <w:p>
-      <w:r>
-        <w:t>&lt;TODO: Add Observations&gt;</w:t>
-      </w:r>
+      <w:pPr>
+        <w:rPr>
+          <w:rFonts w:asciiTheme="majorHAnsi" w:eastAsiaTheme="majorEastAsia" w:hAnsiTheme="majorHAnsi" w:cstheme="majorBidi"/>
+          <w:color w:val="2F5496" w:themeColor="accent1" w:themeShade="BF"/>
+          <w:sz w:val="32"/>
+          <w:szCs w:val="32"/>
+        </w:rPr>
+      </w:pPr>
     </w:p>
     <w:p>
       <w:pPr>
@@ -930,7 +2729,13 @@
               <w:cnfStyle w:val="100000000000" w:firstRow="1" w:lastRow="0" w:firstColumn="0" w:lastColumn="0" w:oddVBand="0" w:evenVBand="0" w:oddHBand="0" w:evenHBand="0" w:firstRowFirstColumn="0" w:firstRowLastColumn="0" w:lastRowFirstColumn="0" w:lastRowLastColumn="0"/>
             </w:pPr>
             <w:r>
-              <w:t>K-Nearest Neighbors (K=3)</w:t>
+              <w:t>K-Nearest Neighbors (K=</w:t>
+            </w:r>
+            <w:r>
+              <w:t>4</w:t>
+            </w:r>
+            <w:r>
+              <w:t>)</w:t>
             </w:r>
           </w:p>
         </w:tc>
@@ -985,7 +2790,13 @@
               <w:cnfStyle w:val="100000000000" w:firstRow="1" w:lastRow="0" w:firstColumn="0" w:lastColumn="0" w:oddVBand="0" w:evenVBand="0" w:oddHBand="0" w:evenHBand="0" w:firstRowFirstColumn="0" w:firstRowLastColumn="0" w:lastRowFirstColumn="0" w:lastRowLastColumn="0"/>
             </w:pPr>
             <w:r>
-              <w:t>Random Forest (N=9, D=9)</w:t>
+              <w:t>Random Forest (N=</w:t>
+            </w:r>
+            <w:r>
+              <w:t>12</w:t>
+            </w:r>
+            <w:r>
+              <w:t>, D=9)</w:t>
             </w:r>
           </w:p>
         </w:tc>
@@ -1011,7 +2822,7 @@
         <w:tc>
           <w:tcPr>
             <w:tcW w:w="2531" w:type="dxa"/>
-            <w:vAlign w:val="center"/>
+            <w:vAlign w:val="bottom"/>
           </w:tcPr>
           <w:p>
             <w:pPr>
@@ -1019,14 +2830,18 @@
               <w:cnfStyle w:val="000000100000" w:firstRow="0" w:lastRow="0" w:firstColumn="0" w:lastColumn="0" w:oddVBand="0" w:evenVBand="0" w:oddHBand="1" w:evenHBand="0" w:firstRowFirstColumn="0" w:firstRowLastColumn="0" w:lastRowFirstColumn="0" w:lastRowLastColumn="0"/>
             </w:pPr>
             <w:r>
-              <w:t>5,193</w:t>
+              <w:rPr>
+                <w:rFonts w:ascii="Calibri" w:hAnsi="Calibri" w:cs="Calibri"/>
+                <w:color w:val="000000"/>
+              </w:rPr>
+              <w:t>5098</w:t>
             </w:r>
           </w:p>
         </w:tc>
         <w:tc>
           <w:tcPr>
             <w:tcW w:w="1870" w:type="dxa"/>
-            <w:vAlign w:val="center"/>
+            <w:vAlign w:val="bottom"/>
           </w:tcPr>
           <w:p>
             <w:pPr>
@@ -1039,17 +2854,17 @@
             </w:pPr>
             <w:r>
               <w:rPr>
-                <w:b/>
-                <w:bCs/>
-              </w:rPr>
-              <w:t>5,485</w:t>
+                <w:rFonts w:ascii="Calibri" w:hAnsi="Calibri" w:cs="Calibri"/>
+                <w:color w:val="000000"/>
+              </w:rPr>
+              <w:t>5390</w:t>
             </w:r>
           </w:p>
         </w:tc>
         <w:tc>
           <w:tcPr>
             <w:tcW w:w="1870" w:type="dxa"/>
-            <w:vAlign w:val="center"/>
+            <w:vAlign w:val="bottom"/>
           </w:tcPr>
           <w:p>
             <w:pPr>
@@ -1057,7 +2872,11 @@
               <w:cnfStyle w:val="000000100000" w:firstRow="0" w:lastRow="0" w:firstColumn="0" w:lastColumn="0" w:oddVBand="0" w:evenVBand="0" w:oddHBand="1" w:evenHBand="0" w:firstRowFirstColumn="0" w:firstRowLastColumn="0" w:lastRowFirstColumn="0" w:lastRowLastColumn="0"/>
             </w:pPr>
             <w:r>
-              <w:t>718</w:t>
+              <w:rPr>
+                <w:rFonts w:ascii="Calibri" w:hAnsi="Calibri" w:cs="Calibri"/>
+                <w:color w:val="000000"/>
+              </w:rPr>
+              <w:t>806</w:t>
             </w:r>
           </w:p>
         </w:tc>
@@ -1067,7 +2886,7 @@
             <w:tcBorders>
               <w:right w:val="single" w:sz="4" w:space="0" w:color="auto"/>
             </w:tcBorders>
-            <w:vAlign w:val="center"/>
+            <w:vAlign w:val="bottom"/>
           </w:tcPr>
           <w:p>
             <w:pPr>
@@ -1080,10 +2899,10 @@
             </w:pPr>
             <w:r>
               <w:rPr>
-                <w:b/>
-                <w:bCs/>
-              </w:rPr>
-              <w:t>5,485</w:t>
+                <w:rFonts w:ascii="Calibri" w:hAnsi="Calibri" w:cs="Calibri"/>
+                <w:color w:val="000000"/>
+              </w:rPr>
+              <w:t>5394</w:t>
             </w:r>
           </w:p>
         </w:tc>
@@ -1106,7 +2925,7 @@
         <w:tc>
           <w:tcPr>
             <w:tcW w:w="2531" w:type="dxa"/>
-            <w:vAlign w:val="center"/>
+            <w:vAlign w:val="bottom"/>
           </w:tcPr>
           <w:p>
             <w:pPr>
@@ -1114,14 +2933,18 @@
               <w:cnfStyle w:val="000000000000" w:firstRow="0" w:lastRow="0" w:firstColumn="0" w:lastColumn="0" w:oddVBand="0" w:evenVBand="0" w:oddHBand="0" w:evenHBand="0" w:firstRowFirstColumn="0" w:firstRowLastColumn="0" w:lastRowFirstColumn="0" w:lastRowLastColumn="0"/>
             </w:pPr>
             <w:r>
-              <w:t>296</w:t>
+              <w:rPr>
+                <w:rFonts w:ascii="Calibri" w:hAnsi="Calibri" w:cs="Calibri"/>
+                <w:color w:val="000000"/>
+              </w:rPr>
+              <w:t>300</w:t>
             </w:r>
           </w:p>
         </w:tc>
         <w:tc>
           <w:tcPr>
             <w:tcW w:w="1870" w:type="dxa"/>
-            <w:vAlign w:val="center"/>
+            <w:vAlign w:val="bottom"/>
           </w:tcPr>
           <w:p>
             <w:pPr>
@@ -1129,14 +2952,18 @@
               <w:cnfStyle w:val="000000000000" w:firstRow="0" w:lastRow="0" w:firstColumn="0" w:lastColumn="0" w:oddVBand="0" w:evenVBand="0" w:oddHBand="0" w:evenHBand="0" w:firstRowFirstColumn="0" w:firstRowLastColumn="0" w:lastRowFirstColumn="0" w:lastRowLastColumn="0"/>
             </w:pPr>
             <w:r>
-              <w:t>2</w:t>
+              <w:rPr>
+                <w:rFonts w:ascii="Calibri" w:hAnsi="Calibri" w:cs="Calibri"/>
+                <w:color w:val="000000"/>
+              </w:rPr>
+              <w:t>3</w:t>
             </w:r>
           </w:p>
         </w:tc>
         <w:tc>
           <w:tcPr>
             <w:tcW w:w="1870" w:type="dxa"/>
-            <w:vAlign w:val="center"/>
+            <w:vAlign w:val="bottom"/>
           </w:tcPr>
           <w:p>
             <w:pPr>
@@ -1144,7 +2971,11 @@
               <w:cnfStyle w:val="000000000000" w:firstRow="0" w:lastRow="0" w:firstColumn="0" w:lastColumn="0" w:oddVBand="0" w:evenVBand="0" w:oddHBand="0" w:evenHBand="0" w:firstRowFirstColumn="0" w:firstRowLastColumn="0" w:lastRowFirstColumn="0" w:lastRowLastColumn="0"/>
             </w:pPr>
             <w:r>
-              <w:t>3,951</w:t>
+              <w:rPr>
+                <w:rFonts w:ascii="Calibri" w:hAnsi="Calibri" w:cs="Calibri"/>
+                <w:color w:val="000000"/>
+              </w:rPr>
+              <w:t>3817</w:t>
             </w:r>
           </w:p>
         </w:tc>
@@ -1154,7 +2985,7 @@
             <w:tcBorders>
               <w:right w:val="single" w:sz="4" w:space="0" w:color="auto"/>
             </w:tcBorders>
-            <w:vAlign w:val="center"/>
+            <w:vAlign w:val="bottom"/>
           </w:tcPr>
           <w:p>
             <w:pPr>
@@ -1162,7 +2993,11 @@
               <w:cnfStyle w:val="000000000000" w:firstRow="0" w:lastRow="0" w:firstColumn="0" w:lastColumn="0" w:oddVBand="0" w:evenVBand="0" w:oddHBand="0" w:evenHBand="0" w:firstRowFirstColumn="0" w:firstRowLastColumn="0" w:lastRowFirstColumn="0" w:lastRowLastColumn="0"/>
             </w:pPr>
             <w:r>
-              <w:t>4</w:t>
+              <w:rPr>
+                <w:rFonts w:ascii="Calibri" w:hAnsi="Calibri" w:cs="Calibri"/>
+                <w:color w:val="000000"/>
+              </w:rPr>
+              <w:t>5</w:t>
             </w:r>
           </w:p>
         </w:tc>
@@ -1188,7 +3023,7 @@
         <w:tc>
           <w:tcPr>
             <w:tcW w:w="2531" w:type="dxa"/>
-            <w:vAlign w:val="center"/>
+            <w:vAlign w:val="bottom"/>
           </w:tcPr>
           <w:p>
             <w:pPr>
@@ -1196,14 +3031,18 @@
               <w:cnfStyle w:val="000000100000" w:firstRow="0" w:lastRow="0" w:firstColumn="0" w:lastColumn="0" w:oddVBand="0" w:evenVBand="0" w:oddHBand="1" w:evenHBand="0" w:firstRowFirstColumn="0" w:firstRowLastColumn="0" w:lastRowFirstColumn="0" w:lastRowLastColumn="0"/>
             </w:pPr>
             <w:r>
-              <w:t>0</w:t>
+              <w:rPr>
+                <w:rFonts w:ascii="Calibri" w:hAnsi="Calibri" w:cs="Calibri"/>
+                <w:color w:val="000000"/>
+              </w:rPr>
+              <w:t>1</w:t>
             </w:r>
           </w:p>
         </w:tc>
         <w:tc>
           <w:tcPr>
             <w:tcW w:w="1870" w:type="dxa"/>
-            <w:vAlign w:val="center"/>
+            <w:vAlign w:val="bottom"/>
           </w:tcPr>
           <w:p>
             <w:pPr>
@@ -1211,14 +3050,18 @@
               <w:cnfStyle w:val="000000100000" w:firstRow="0" w:lastRow="0" w:firstColumn="0" w:lastColumn="0" w:oddVBand="0" w:evenVBand="0" w:oddHBand="1" w:evenHBand="0" w:firstRowFirstColumn="0" w:firstRowLastColumn="0" w:lastRowFirstColumn="0" w:lastRowLastColumn="0"/>
             </w:pPr>
             <w:r>
-              <w:t>2</w:t>
+              <w:rPr>
+                <w:rFonts w:ascii="Calibri" w:hAnsi="Calibri" w:cs="Calibri"/>
+                <w:color w:val="000000"/>
+              </w:rPr>
+              <w:t>6</w:t>
             </w:r>
           </w:p>
         </w:tc>
         <w:tc>
           <w:tcPr>
             <w:tcW w:w="1870" w:type="dxa"/>
-            <w:vAlign w:val="center"/>
+            <w:vAlign w:val="bottom"/>
           </w:tcPr>
           <w:p>
             <w:pPr>
@@ -1226,7 +3069,11 @@
               <w:cnfStyle w:val="000000100000" w:firstRow="0" w:lastRow="0" w:firstColumn="0" w:lastColumn="0" w:oddVBand="0" w:evenVBand="0" w:oddHBand="1" w:evenHBand="0" w:firstRowFirstColumn="0" w:firstRowLastColumn="0" w:lastRowFirstColumn="0" w:lastRowLastColumn="0"/>
             </w:pPr>
             <w:r>
-              <w:t>820</w:t>
+              <w:rPr>
+                <w:rFonts w:ascii="Calibri" w:hAnsi="Calibri" w:cs="Calibri"/>
+                <w:color w:val="000000"/>
+              </w:rPr>
+              <w:t>776</w:t>
             </w:r>
           </w:p>
         </w:tc>
@@ -1236,7 +3083,7 @@
             <w:tcBorders>
               <w:right w:val="single" w:sz="4" w:space="0" w:color="auto"/>
             </w:tcBorders>
-            <w:vAlign w:val="center"/>
+            <w:vAlign w:val="bottom"/>
           </w:tcPr>
           <w:p>
             <w:pPr>
@@ -1244,6 +3091,10 @@
               <w:cnfStyle w:val="000000100000" w:firstRow="0" w:lastRow="0" w:firstColumn="0" w:lastColumn="0" w:oddVBand="0" w:evenVBand="0" w:oddHBand="1" w:evenHBand="0" w:firstRowFirstColumn="0" w:firstRowLastColumn="0" w:lastRowFirstColumn="0" w:lastRowLastColumn="0"/>
             </w:pPr>
             <w:r>
+              <w:rPr>
+                <w:rFonts w:ascii="Calibri" w:hAnsi="Calibri" w:cs="Calibri"/>
+                <w:color w:val="000000"/>
+              </w:rPr>
               <w:t>0</w:t>
             </w:r>
           </w:p>
@@ -1267,7 +3118,7 @@
         <w:tc>
           <w:tcPr>
             <w:tcW w:w="2531" w:type="dxa"/>
-            <w:vAlign w:val="center"/>
+            <w:vAlign w:val="bottom"/>
           </w:tcPr>
           <w:p>
             <w:pPr>
@@ -1275,14 +3126,18 @@
               <w:cnfStyle w:val="000000000000" w:firstRow="0" w:lastRow="0" w:firstColumn="0" w:lastColumn="0" w:oddVBand="0" w:evenVBand="0" w:oddHBand="0" w:evenHBand="0" w:firstRowFirstColumn="0" w:firstRowLastColumn="0" w:lastRowFirstColumn="0" w:lastRowLastColumn="0"/>
             </w:pPr>
             <w:r>
-              <w:t>14,182</w:t>
+              <w:rPr>
+                <w:rFonts w:ascii="Calibri" w:hAnsi="Calibri" w:cs="Calibri"/>
+                <w:color w:val="000000"/>
+              </w:rPr>
+              <w:t>14270</w:t>
             </w:r>
           </w:p>
         </w:tc>
         <w:tc>
           <w:tcPr>
             <w:tcW w:w="1870" w:type="dxa"/>
-            <w:vAlign w:val="center"/>
+            <w:vAlign w:val="bottom"/>
           </w:tcPr>
           <w:p>
             <w:pPr>
@@ -1290,14 +3145,18 @@
               <w:cnfStyle w:val="000000000000" w:firstRow="0" w:lastRow="0" w:firstColumn="0" w:lastColumn="0" w:oddVBand="0" w:evenVBand="0" w:oddHBand="0" w:evenHBand="0" w:firstRowFirstColumn="0" w:firstRowLastColumn="0" w:lastRowFirstColumn="0" w:lastRowLastColumn="0"/>
             </w:pPr>
             <w:r>
-              <w:t>14,235</w:t>
+              <w:rPr>
+                <w:rFonts w:ascii="Calibri" w:hAnsi="Calibri" w:cs="Calibri"/>
+                <w:color w:val="000000"/>
+              </w:rPr>
+              <w:t>14347</w:t>
             </w:r>
           </w:p>
         </w:tc>
         <w:tc>
           <w:tcPr>
             <w:tcW w:w="1870" w:type="dxa"/>
-            <w:vAlign w:val="center"/>
+            <w:vAlign w:val="bottom"/>
           </w:tcPr>
           <w:p>
             <w:pPr>
@@ -1305,7 +3164,11 @@
               <w:cnfStyle w:val="000000000000" w:firstRow="0" w:lastRow="0" w:firstColumn="0" w:lastColumn="0" w:oddVBand="0" w:evenVBand="0" w:oddHBand="0" w:evenHBand="0" w:firstRowFirstColumn="0" w:firstRowLastColumn="0" w:lastRowFirstColumn="0" w:lastRowLastColumn="0"/>
             </w:pPr>
             <w:r>
-              <w:t>13,547</w:t>
+              <w:rPr>
+                <w:rFonts w:ascii="Calibri" w:hAnsi="Calibri" w:cs="Calibri"/>
+                <w:color w:val="000000"/>
+              </w:rPr>
+              <w:t>13653</w:t>
             </w:r>
           </w:p>
         </w:tc>
@@ -1315,7 +3178,7 @@
             <w:tcBorders>
               <w:right w:val="single" w:sz="4" w:space="0" w:color="auto"/>
             </w:tcBorders>
-            <w:vAlign w:val="center"/>
+            <w:vAlign w:val="bottom"/>
           </w:tcPr>
           <w:p>
             <w:pPr>
@@ -1328,10 +3191,10 @@
             </w:pPr>
             <w:r>
               <w:rPr>
-                <w:b/>
-                <w:bCs/>
-              </w:rPr>
-              <w:t>14,562</w:t>
+                <w:rFonts w:ascii="Calibri" w:hAnsi="Calibri" w:cs="Calibri"/>
+                <w:color w:val="000000"/>
+              </w:rPr>
+              <w:t>14593</w:t>
             </w:r>
           </w:p>
         </w:tc>
@@ -1357,7 +3220,7 @@
         <w:tc>
           <w:tcPr>
             <w:tcW w:w="2531" w:type="dxa"/>
-            <w:vAlign w:val="center"/>
+            <w:vAlign w:val="bottom"/>
           </w:tcPr>
           <w:p>
             <w:pPr>
@@ -1365,14 +3228,18 @@
               <w:cnfStyle w:val="000000100000" w:firstRow="0" w:lastRow="0" w:firstColumn="0" w:lastColumn="0" w:oddVBand="0" w:evenVBand="0" w:oddHBand="1" w:evenHBand="0" w:firstRowFirstColumn="0" w:firstRowLastColumn="0" w:lastRowFirstColumn="0" w:lastRowLastColumn="0"/>
             </w:pPr>
             <w:r>
-              <w:t>404</w:t>
+              <w:rPr>
+                <w:rFonts w:ascii="Calibri" w:hAnsi="Calibri" w:cs="Calibri"/>
+                <w:color w:val="000000"/>
+              </w:rPr>
+              <w:t>415</w:t>
             </w:r>
           </w:p>
         </w:tc>
         <w:tc>
           <w:tcPr>
             <w:tcW w:w="1870" w:type="dxa"/>
-            <w:vAlign w:val="center"/>
+            <w:vAlign w:val="bottom"/>
           </w:tcPr>
           <w:p>
             <w:pPr>
@@ -1380,14 +3247,18 @@
               <w:cnfStyle w:val="000000100000" w:firstRow="0" w:lastRow="0" w:firstColumn="0" w:lastColumn="0" w:oddVBand="0" w:evenVBand="0" w:oddHBand="1" w:evenHBand="0" w:firstRowFirstColumn="0" w:firstRowLastColumn="0" w:lastRowFirstColumn="0" w:lastRowLastColumn="0"/>
             </w:pPr>
             <w:r>
-              <w:t>312</w:t>
+              <w:rPr>
+                <w:rFonts w:ascii="Calibri" w:hAnsi="Calibri" w:cs="Calibri"/>
+                <w:color w:val="000000"/>
+              </w:rPr>
+              <w:t>291</w:t>
             </w:r>
           </w:p>
         </w:tc>
         <w:tc>
           <w:tcPr>
             <w:tcW w:w="1870" w:type="dxa"/>
-            <w:vAlign w:val="center"/>
+            <w:vAlign w:val="bottom"/>
           </w:tcPr>
           <w:p>
             <w:pPr>
@@ -1395,7 +3266,11 @@
               <w:cnfStyle w:val="000000100000" w:firstRow="0" w:lastRow="0" w:firstColumn="0" w:lastColumn="0" w:oddVBand="0" w:evenVBand="0" w:oddHBand="1" w:evenHBand="0" w:firstRowFirstColumn="0" w:firstRowLastColumn="0" w:lastRowFirstColumn="0" w:lastRowLastColumn="0"/>
             </w:pPr>
             <w:r>
-              <w:t>8</w:t>
+              <w:rPr>
+                <w:rFonts w:ascii="Calibri" w:hAnsi="Calibri" w:cs="Calibri"/>
+                <w:color w:val="000000"/>
+              </w:rPr>
+              <w:t>6</w:t>
             </w:r>
           </w:p>
         </w:tc>
@@ -1405,7 +3280,7 @@
             <w:tcBorders>
               <w:right w:val="single" w:sz="4" w:space="0" w:color="auto"/>
             </w:tcBorders>
-            <w:vAlign w:val="center"/>
+            <w:vAlign w:val="bottom"/>
           </w:tcPr>
           <w:p>
             <w:pPr>
@@ -1413,7 +3288,11 @@
               <w:cnfStyle w:val="000000100000" w:firstRow="0" w:lastRow="0" w:firstColumn="0" w:lastColumn="0" w:oddVBand="0" w:evenVBand="0" w:oddHBand="1" w:evenHBand="0" w:firstRowFirstColumn="0" w:firstRowLastColumn="0" w:lastRowFirstColumn="0" w:lastRowLastColumn="0"/>
             </w:pPr>
             <w:r>
-              <w:t>58</w:t>
+              <w:rPr>
+                <w:rFonts w:ascii="Calibri" w:hAnsi="Calibri" w:cs="Calibri"/>
+                <w:color w:val="000000"/>
+              </w:rPr>
+              <w:t>60</w:t>
             </w:r>
           </w:p>
         </w:tc>
@@ -1436,7 +3315,7 @@
         <w:tc>
           <w:tcPr>
             <w:tcW w:w="2531" w:type="dxa"/>
-            <w:vAlign w:val="center"/>
+            <w:vAlign w:val="bottom"/>
           </w:tcPr>
           <w:p>
             <w:pPr>
@@ -1444,14 +3323,18 @@
               <w:cnfStyle w:val="000000000000" w:firstRow="0" w:lastRow="0" w:firstColumn="0" w:lastColumn="0" w:oddVBand="0" w:evenVBand="0" w:oddHBand="0" w:evenHBand="0" w:firstRowFirstColumn="0" w:firstRowLastColumn="0" w:lastRowFirstColumn="0" w:lastRowLastColumn="0"/>
             </w:pPr>
             <w:r>
-              <w:t>202</w:t>
+              <w:rPr>
+                <w:rFonts w:ascii="Calibri" w:hAnsi="Calibri" w:cs="Calibri"/>
+                <w:color w:val="000000"/>
+              </w:rPr>
+              <w:t>176</w:t>
             </w:r>
           </w:p>
         </w:tc>
         <w:tc>
           <w:tcPr>
             <w:tcW w:w="1870" w:type="dxa"/>
-            <w:vAlign w:val="center"/>
+            <w:vAlign w:val="bottom"/>
           </w:tcPr>
           <w:p>
             <w:pPr>
@@ -1459,14 +3342,18 @@
               <w:cnfStyle w:val="000000000000" w:firstRow="0" w:lastRow="0" w:firstColumn="0" w:lastColumn="0" w:oddVBand="0" w:evenVBand="0" w:oddHBand="0" w:evenHBand="0" w:firstRowFirstColumn="0" w:firstRowLastColumn="0" w:lastRowFirstColumn="0" w:lastRowLastColumn="0"/>
             </w:pPr>
             <w:r>
-              <w:t>241</w:t>
+              <w:rPr>
+                <w:rFonts w:ascii="Calibri" w:hAnsi="Calibri" w:cs="Calibri"/>
+                <w:color w:val="000000"/>
+              </w:rPr>
+              <w:t>223</w:t>
             </w:r>
           </w:p>
         </w:tc>
         <w:tc>
           <w:tcPr>
             <w:tcW w:w="1870" w:type="dxa"/>
-            <w:vAlign w:val="center"/>
+            <w:vAlign w:val="bottom"/>
           </w:tcPr>
           <w:p>
             <w:pPr>
@@ -1474,7 +3361,11 @@
               <w:cnfStyle w:val="000000000000" w:firstRow="0" w:lastRow="0" w:firstColumn="0" w:lastColumn="0" w:oddVBand="0" w:evenVBand="0" w:oddHBand="0" w:evenHBand="0" w:firstRowFirstColumn="0" w:firstRowLastColumn="0" w:lastRowFirstColumn="0" w:lastRowLastColumn="0"/>
             </w:pPr>
             <w:r>
-              <w:t>1233</w:t>
+              <w:rPr>
+                <w:rFonts w:ascii="Calibri" w:hAnsi="Calibri" w:cs="Calibri"/>
+                <w:color w:val="000000"/>
+              </w:rPr>
+              <w:t>1202</w:t>
             </w:r>
           </w:p>
         </w:tc>
@@ -1484,7 +3375,7 @@
             <w:tcBorders>
               <w:right w:val="single" w:sz="4" w:space="0" w:color="auto"/>
             </w:tcBorders>
-            <w:vAlign w:val="center"/>
+            <w:vAlign w:val="bottom"/>
           </w:tcPr>
           <w:p>
             <w:pPr>
@@ -1492,7 +3383,11 @@
               <w:cnfStyle w:val="000000000000" w:firstRow="0" w:lastRow="0" w:firstColumn="0" w:lastColumn="0" w:oddVBand="0" w:evenVBand="0" w:oddHBand="0" w:evenHBand="0" w:firstRowFirstColumn="0" w:firstRowLastColumn="0" w:lastRowFirstColumn="0" w:lastRowLastColumn="0"/>
             </w:pPr>
             <w:r>
-              <w:t>168</w:t>
+              <w:rPr>
+                <w:rFonts w:ascii="Calibri" w:hAnsi="Calibri" w:cs="Calibri"/>
+                <w:color w:val="000000"/>
+              </w:rPr>
+              <w:t>208</w:t>
             </w:r>
           </w:p>
         </w:tc>
@@ -1518,7 +3413,7 @@
         <w:tc>
           <w:tcPr>
             <w:tcW w:w="2531" w:type="dxa"/>
-            <w:vAlign w:val="center"/>
+            <w:vAlign w:val="bottom"/>
           </w:tcPr>
           <w:p>
             <w:pPr>
@@ -1526,14 +3421,18 @@
               <w:cnfStyle w:val="000000100000" w:firstRow="0" w:lastRow="0" w:firstColumn="0" w:lastColumn="0" w:oddVBand="0" w:evenVBand="0" w:oddHBand="1" w:evenHBand="0" w:firstRowFirstColumn="0" w:firstRowLastColumn="0" w:lastRowFirstColumn="0" w:lastRowLastColumn="0"/>
             </w:pPr>
             <w:r>
-              <w:t>4230</w:t>
+              <w:rPr>
+                <w:rFonts w:ascii="Calibri" w:hAnsi="Calibri" w:cs="Calibri"/>
+                <w:color w:val="000000"/>
+              </w:rPr>
+              <w:t>4244</w:t>
             </w:r>
           </w:p>
         </w:tc>
         <w:tc>
           <w:tcPr>
             <w:tcW w:w="1870" w:type="dxa"/>
-            <w:vAlign w:val="center"/>
+            <w:vAlign w:val="bottom"/>
           </w:tcPr>
           <w:p>
             <w:pPr>
@@ -1541,14 +3440,18 @@
               <w:cnfStyle w:val="000000100000" w:firstRow="0" w:lastRow="0" w:firstColumn="0" w:lastColumn="0" w:oddVBand="0" w:evenVBand="0" w:oddHBand="1" w:evenHBand="0" w:firstRowFirstColumn="0" w:firstRowLastColumn="0" w:lastRowFirstColumn="0" w:lastRowLastColumn="0"/>
             </w:pPr>
             <w:r>
-              <w:t>4127</w:t>
+              <w:rPr>
+                <w:rFonts w:ascii="Calibri" w:hAnsi="Calibri" w:cs="Calibri"/>
+                <w:color w:val="000000"/>
+              </w:rPr>
+              <w:t>4145</w:t>
             </w:r>
           </w:p>
         </w:tc>
         <w:tc>
           <w:tcPr>
             <w:tcW w:w="1870" w:type="dxa"/>
-            <w:vAlign w:val="center"/>
+            <w:vAlign w:val="bottom"/>
           </w:tcPr>
           <w:p>
             <w:pPr>
@@ -1556,7 +3459,11 @@
               <w:cnfStyle w:val="000000100000" w:firstRow="0" w:lastRow="0" w:firstColumn="0" w:lastColumn="0" w:oddVBand="0" w:evenVBand="0" w:oddHBand="1" w:evenHBand="0" w:firstRowFirstColumn="0" w:firstRowLastColumn="0" w:lastRowFirstColumn="0" w:lastRowLastColumn="0"/>
             </w:pPr>
             <w:r>
-              <w:t>4148</w:t>
+              <w:rPr>
+                <w:rFonts w:ascii="Calibri" w:hAnsi="Calibri" w:cs="Calibri"/>
+                <w:color w:val="000000"/>
+              </w:rPr>
+              <w:t>4187</w:t>
             </w:r>
           </w:p>
         </w:tc>
@@ -1566,7 +3473,7 @@
             <w:tcBorders>
               <w:right w:val="single" w:sz="4" w:space="0" w:color="auto"/>
             </w:tcBorders>
-            <w:vAlign w:val="center"/>
+            <w:vAlign w:val="bottom"/>
           </w:tcPr>
           <w:p>
             <w:pPr>
@@ -1579,10 +3486,10 @@
             </w:pPr>
             <w:r>
               <w:rPr>
-                <w:b/>
-                <w:bCs/>
-              </w:rPr>
-              <w:t>4329</w:t>
+                <w:rFonts w:ascii="Calibri" w:hAnsi="Calibri" w:cs="Calibri"/>
+                <w:color w:val="000000"/>
+              </w:rPr>
+              <w:t>4392</w:t>
             </w:r>
           </w:p>
         </w:tc>
@@ -1605,7 +3512,7 @@
         <w:tc>
           <w:tcPr>
             <w:tcW w:w="2531" w:type="dxa"/>
-            <w:vAlign w:val="center"/>
+            <w:vAlign w:val="bottom"/>
           </w:tcPr>
           <w:p>
             <w:pPr>
@@ -1613,14 +3520,18 @@
               <w:cnfStyle w:val="000000000000" w:firstRow="0" w:lastRow="0" w:firstColumn="0" w:lastColumn="0" w:oddVBand="0" w:evenVBand="0" w:oddHBand="0" w:evenHBand="0" w:firstRowFirstColumn="0" w:firstRowLastColumn="0" w:lastRowFirstColumn="0" w:lastRowLastColumn="0"/>
             </w:pPr>
             <w:r>
-              <w:t>9</w:t>
+              <w:rPr>
+                <w:rFonts w:ascii="Calibri" w:hAnsi="Calibri" w:cs="Calibri"/>
+                <w:color w:val="000000"/>
+              </w:rPr>
+              <w:t>10</w:t>
             </w:r>
           </w:p>
         </w:tc>
         <w:tc>
           <w:tcPr>
             <w:tcW w:w="1870" w:type="dxa"/>
-            <w:vAlign w:val="center"/>
+            <w:vAlign w:val="bottom"/>
           </w:tcPr>
           <w:p>
             <w:pPr>
@@ -1628,14 +3539,18 @@
               <w:cnfStyle w:val="000000000000" w:firstRow="0" w:lastRow="0" w:firstColumn="0" w:lastColumn="0" w:oddVBand="0" w:evenVBand="0" w:oddHBand="0" w:evenHBand="0" w:firstRowFirstColumn="0" w:firstRowLastColumn="0" w:lastRowFirstColumn="0" w:lastRowLastColumn="0"/>
             </w:pPr>
             <w:r>
-              <w:t>3</w:t>
+              <w:rPr>
+                <w:rFonts w:ascii="Calibri" w:hAnsi="Calibri" w:cs="Calibri"/>
+                <w:color w:val="000000"/>
+              </w:rPr>
+              <w:t>4</w:t>
             </w:r>
           </w:p>
         </w:tc>
         <w:tc>
           <w:tcPr>
             <w:tcW w:w="1870" w:type="dxa"/>
-            <w:vAlign w:val="center"/>
+            <w:vAlign w:val="bottom"/>
           </w:tcPr>
           <w:p>
             <w:pPr>
@@ -1643,7 +3558,11 @@
               <w:cnfStyle w:val="000000000000" w:firstRow="0" w:lastRow="0" w:firstColumn="0" w:lastColumn="0" w:oddVBand="0" w:evenVBand="0" w:oddHBand="0" w:evenHBand="0" w:firstRowFirstColumn="0" w:firstRowLastColumn="0" w:lastRowFirstColumn="0" w:lastRowLastColumn="0"/>
             </w:pPr>
             <w:r>
-              <w:t>0</w:t>
+              <w:rPr>
+                <w:rFonts w:ascii="Calibri" w:hAnsi="Calibri" w:cs="Calibri"/>
+                <w:color w:val="000000"/>
+              </w:rPr>
+              <w:t>1</w:t>
             </w:r>
           </w:p>
         </w:tc>
@@ -1653,7 +3572,7 @@
             <w:tcBorders>
               <w:right w:val="single" w:sz="4" w:space="0" w:color="auto"/>
             </w:tcBorders>
-            <w:vAlign w:val="center"/>
+            <w:vAlign w:val="bottom"/>
           </w:tcPr>
           <w:p>
             <w:pPr>
@@ -1661,6 +3580,10 @@
               <w:cnfStyle w:val="000000000000" w:firstRow="0" w:lastRow="0" w:firstColumn="0" w:lastColumn="0" w:oddVBand="0" w:evenVBand="0" w:oddHBand="0" w:evenHBand="0" w:firstRowFirstColumn="0" w:firstRowLastColumn="0" w:lastRowFirstColumn="0" w:lastRowLastColumn="0"/>
             </w:pPr>
             <w:r>
+              <w:rPr>
+                <w:rFonts w:ascii="Calibri" w:hAnsi="Calibri" w:cs="Calibri"/>
+                <w:color w:val="000000"/>
+              </w:rPr>
               <w:t>2</w:t>
             </w:r>
           </w:p>
@@ -1691,7 +3614,7 @@
             <w:tcBorders>
               <w:bottom w:val="single" w:sz="4" w:space="0" w:color="auto"/>
             </w:tcBorders>
-            <w:vAlign w:val="center"/>
+            <w:vAlign w:val="bottom"/>
           </w:tcPr>
           <w:p>
             <w:pPr>
@@ -1699,7 +3622,11 @@
               <w:cnfStyle w:val="000000100000" w:firstRow="0" w:lastRow="0" w:firstColumn="0" w:lastColumn="0" w:oddVBand="0" w:evenVBand="0" w:oddHBand="1" w:evenHBand="0" w:firstRowFirstColumn="0" w:firstRowLastColumn="0" w:lastRowFirstColumn="0" w:lastRowLastColumn="0"/>
             </w:pPr>
             <w:r>
-              <w:t>484</w:t>
+              <w:rPr>
+                <w:rFonts w:ascii="Calibri" w:hAnsi="Calibri" w:cs="Calibri"/>
+                <w:color w:val="000000"/>
+              </w:rPr>
+              <w:t>486</w:t>
             </w:r>
           </w:p>
         </w:tc>
@@ -1709,7 +3636,7 @@
             <w:tcBorders>
               <w:bottom w:val="single" w:sz="4" w:space="0" w:color="auto"/>
             </w:tcBorders>
-            <w:vAlign w:val="center"/>
+            <w:vAlign w:val="bottom"/>
           </w:tcPr>
           <w:p>
             <w:pPr>
@@ -1717,7 +3644,11 @@
               <w:cnfStyle w:val="000000100000" w:firstRow="0" w:lastRow="0" w:firstColumn="0" w:lastColumn="0" w:oddVBand="0" w:evenVBand="0" w:oddHBand="1" w:evenHBand="0" w:firstRowFirstColumn="0" w:firstRowLastColumn="0" w:lastRowFirstColumn="0" w:lastRowLastColumn="0"/>
             </w:pPr>
             <w:r>
-              <w:t>593</w:t>
+              <w:rPr>
+                <w:rFonts w:ascii="Calibri" w:hAnsi="Calibri" w:cs="Calibri"/>
+                <w:color w:val="000000"/>
+              </w:rPr>
+              <w:t>591</w:t>
             </w:r>
           </w:p>
         </w:tc>
@@ -1727,7 +3658,7 @@
             <w:tcBorders>
               <w:bottom w:val="single" w:sz="4" w:space="0" w:color="auto"/>
             </w:tcBorders>
-            <w:vAlign w:val="center"/>
+            <w:vAlign w:val="bottom"/>
           </w:tcPr>
           <w:p>
             <w:pPr>
@@ -1735,7 +3666,11 @@
               <w:cnfStyle w:val="000000100000" w:firstRow="0" w:lastRow="0" w:firstColumn="0" w:lastColumn="0" w:oddVBand="0" w:evenVBand="0" w:oddHBand="1" w:evenHBand="0" w:firstRowFirstColumn="0" w:firstRowLastColumn="0" w:lastRowFirstColumn="0" w:lastRowLastColumn="0"/>
             </w:pPr>
             <w:r>
-              <w:t>575</w:t>
+              <w:rPr>
+                <w:rFonts w:ascii="Calibri" w:hAnsi="Calibri" w:cs="Calibri"/>
+                <w:color w:val="000000"/>
+              </w:rPr>
+              <w:t>552</w:t>
             </w:r>
           </w:p>
         </w:tc>
@@ -1746,7 +3681,7 @@
               <w:bottom w:val="single" w:sz="4" w:space="0" w:color="auto"/>
               <w:right w:val="single" w:sz="4" w:space="0" w:color="auto"/>
             </w:tcBorders>
-            <w:vAlign w:val="center"/>
+            <w:vAlign w:val="bottom"/>
           </w:tcPr>
           <w:p>
             <w:pPr>
@@ -1754,7 +3689,11 @@
               <w:cnfStyle w:val="000000100000" w:firstRow="0" w:lastRow="0" w:firstColumn="0" w:lastColumn="0" w:oddVBand="0" w:evenVBand="0" w:oddHBand="1" w:evenHBand="0" w:firstRowFirstColumn="0" w:firstRowLastColumn="0" w:lastRowFirstColumn="0" w:lastRowLastColumn="0"/>
             </w:pPr>
             <w:r>
-              <w:t>392</w:t>
+              <w:rPr>
+                <w:rFonts w:ascii="Calibri" w:hAnsi="Calibri" w:cs="Calibri"/>
+                <w:color w:val="000000"/>
+              </w:rPr>
+              <w:t>346</w:t>
             </w:r>
           </w:p>
         </w:tc>
@@ -1781,7 +3720,7 @@
             <w:tcBorders>
               <w:top w:val="single" w:sz="4" w:space="0" w:color="auto"/>
             </w:tcBorders>
-            <w:vAlign w:val="center"/>
+            <w:vAlign w:val="bottom"/>
           </w:tcPr>
           <w:p>
             <w:pPr>
@@ -1789,7 +3728,11 @@
               <w:cnfStyle w:val="000000000000" w:firstRow="0" w:lastRow="0" w:firstColumn="0" w:lastColumn="0" w:oddVBand="0" w:evenVBand="0" w:oddHBand="0" w:evenHBand="0" w:firstRowFirstColumn="0" w:firstRowLastColumn="0" w:lastRowFirstColumn="0" w:lastRowLastColumn="0"/>
             </w:pPr>
             <w:r>
-              <w:t>0.946074</w:t>
+              <w:rPr>
+                <w:rFonts w:ascii="Calibri" w:hAnsi="Calibri" w:cs="Calibri"/>
+                <w:color w:val="000000"/>
+              </w:rPr>
+              <w:t>0.944249</w:t>
             </w:r>
           </w:p>
         </w:tc>
@@ -1799,7 +3742,7 @@
             <w:tcBorders>
               <w:top w:val="single" w:sz="4" w:space="0" w:color="auto"/>
             </w:tcBorders>
-            <w:vAlign w:val="center"/>
+            <w:vAlign w:val="bottom"/>
           </w:tcPr>
           <w:p>
             <w:pPr>
@@ -1812,10 +3755,10 @@
             </w:pPr>
             <w:r>
               <w:rPr>
-                <w:b/>
-                <w:bCs/>
-              </w:rPr>
-              <w:t>0.999271</w:t>
+                <w:rFonts w:ascii="Calibri" w:hAnsi="Calibri" w:cs="Calibri"/>
+                <w:color w:val="000000"/>
+              </w:rPr>
+              <w:t>0.998333</w:t>
             </w:r>
           </w:p>
         </w:tc>
@@ -1825,7 +3768,7 @@
             <w:tcBorders>
               <w:top w:val="single" w:sz="4" w:space="0" w:color="auto"/>
             </w:tcBorders>
-            <w:vAlign w:val="center"/>
+            <w:vAlign w:val="bottom"/>
           </w:tcPr>
           <w:p>
             <w:pPr>
@@ -1833,7 +3776,11 @@
               <w:cnfStyle w:val="000000000000" w:firstRow="0" w:lastRow="0" w:firstColumn="0" w:lastColumn="0" w:oddVBand="0" w:evenVBand="0" w:oddHBand="0" w:evenHBand="0" w:firstRowFirstColumn="0" w:firstRowLastColumn="0" w:lastRowFirstColumn="0" w:lastRowLastColumn="0"/>
             </w:pPr>
             <w:r>
-              <w:t>0.130807</w:t>
+              <w:rPr>
+                <w:rFonts w:ascii="Calibri" w:hAnsi="Calibri" w:cs="Calibri"/>
+                <w:color w:val="000000"/>
+              </w:rPr>
+              <w:t>0.149287</w:t>
             </w:r>
           </w:p>
         </w:tc>
@@ -1844,7 +3791,7 @@
               <w:top w:val="single" w:sz="4" w:space="0" w:color="auto"/>
               <w:right w:val="single" w:sz="4" w:space="0" w:color="auto"/>
             </w:tcBorders>
-            <w:vAlign w:val="center"/>
+            <w:vAlign w:val="bottom"/>
           </w:tcPr>
           <w:p>
             <w:pPr>
@@ -1857,10 +3804,10 @@
             </w:pPr>
             <w:r>
               <w:rPr>
-                <w:b/>
-                <w:bCs/>
-              </w:rPr>
-              <w:t>0.999271</w:t>
+                <w:rFonts w:ascii="Calibri" w:hAnsi="Calibri" w:cs="Calibri"/>
+                <w:color w:val="000000"/>
+              </w:rPr>
+              <w:t>0.999074</w:t>
             </w:r>
           </w:p>
         </w:tc>
@@ -1886,7 +3833,7 @@
         <w:tc>
           <w:tcPr>
             <w:tcW w:w="2531" w:type="dxa"/>
-            <w:vAlign w:val="center"/>
+            <w:vAlign w:val="bottom"/>
           </w:tcPr>
           <w:p>
             <w:pPr>
@@ -1894,14 +3841,18 @@
               <w:cnfStyle w:val="000000100000" w:firstRow="0" w:lastRow="0" w:firstColumn="0" w:lastColumn="0" w:oddVBand="0" w:evenVBand="0" w:oddHBand="1" w:evenHBand="0" w:firstRowFirstColumn="0" w:firstRowLastColumn="0" w:lastRowFirstColumn="0" w:lastRowLastColumn="0"/>
             </w:pPr>
             <w:r>
-              <w:t>0.959021</w:t>
+              <w:rPr>
+                <w:rFonts w:ascii="Calibri" w:hAnsi="Calibri" w:cs="Calibri"/>
+                <w:color w:val="000000"/>
+              </w:rPr>
+              <w:t>0.960231</w:t>
             </w:r>
           </w:p>
         </w:tc>
         <w:tc>
           <w:tcPr>
             <w:tcW w:w="1870" w:type="dxa"/>
-            <w:vAlign w:val="center"/>
+            <w:vAlign w:val="bottom"/>
           </w:tcPr>
           <w:p>
             <w:pPr>
@@ -1909,14 +3860,18 @@
               <w:cnfStyle w:val="000000100000" w:firstRow="0" w:lastRow="0" w:firstColumn="0" w:lastColumn="0" w:oddVBand="0" w:evenVBand="0" w:oddHBand="1" w:evenHBand="0" w:firstRowFirstColumn="0" w:firstRowLastColumn="0" w:lastRowFirstColumn="0" w:lastRowLastColumn="0"/>
             </w:pPr>
             <w:r>
-              <w:t>0.962605</w:t>
+              <w:rPr>
+                <w:rFonts w:ascii="Calibri" w:hAnsi="Calibri" w:cs="Calibri"/>
+                <w:color w:val="000000"/>
+              </w:rPr>
+              <w:t>0.965413</w:t>
             </w:r>
           </w:p>
         </w:tc>
         <w:tc>
           <w:tcPr>
             <w:tcW w:w="1870" w:type="dxa"/>
-            <w:vAlign w:val="center"/>
+            <w:vAlign w:val="bottom"/>
           </w:tcPr>
           <w:p>
             <w:pPr>
@@ -1924,7 +3879,11 @@
               <w:cnfStyle w:val="000000100000" w:firstRow="0" w:lastRow="0" w:firstColumn="0" w:lastColumn="0" w:oddVBand="0" w:evenVBand="0" w:oddHBand="1" w:evenHBand="0" w:firstRowFirstColumn="0" w:firstRowLastColumn="0" w:lastRowFirstColumn="0" w:lastRowLastColumn="0"/>
             </w:pPr>
             <w:r>
-              <w:t>0.916081</w:t>
+              <w:rPr>
+                <w:rFonts w:ascii="Calibri" w:hAnsi="Calibri" w:cs="Calibri"/>
+                <w:color w:val="000000"/>
+              </w:rPr>
+              <w:t>0.918713</w:t>
             </w:r>
           </w:p>
         </w:tc>
@@ -1934,7 +3893,7 @@
             <w:tcBorders>
               <w:right w:val="single" w:sz="4" w:space="0" w:color="auto"/>
             </w:tcBorders>
-            <w:vAlign w:val="center"/>
+            <w:vAlign w:val="bottom"/>
           </w:tcPr>
           <w:p>
             <w:pPr>
@@ -1947,10 +3906,10 @@
             </w:pPr>
             <w:r>
               <w:rPr>
-                <w:b/>
-                <w:bCs/>
-              </w:rPr>
-              <w:t>0.984717</w:t>
+                <w:rFonts w:ascii="Calibri" w:hAnsi="Calibri" w:cs="Calibri"/>
+                <w:color w:val="000000"/>
+              </w:rPr>
+              <w:t>0.981966</w:t>
             </w:r>
           </w:p>
         </w:tc>
@@ -1973,7 +3932,7 @@
         <w:tc>
           <w:tcPr>
             <w:tcW w:w="2531" w:type="dxa"/>
-            <w:vAlign w:val="center"/>
+            <w:vAlign w:val="bottom"/>
           </w:tcPr>
           <w:p>
             <w:pPr>
@@ -1981,14 +3940,18 @@
               <w:cnfStyle w:val="000000000000" w:firstRow="0" w:lastRow="0" w:firstColumn="0" w:lastColumn="0" w:oddVBand="0" w:evenVBand="0" w:oddHBand="0" w:evenHBand="0" w:firstRowFirstColumn="0" w:firstRowLastColumn="0" w:lastRowFirstColumn="0" w:lastRowLastColumn="0"/>
             </w:pPr>
             <w:r>
-              <w:t>0.895617</w:t>
+              <w:rPr>
+                <w:rFonts w:ascii="Calibri" w:hAnsi="Calibri" w:cs="Calibri"/>
+                <w:color w:val="000000"/>
+              </w:rPr>
+              <w:t>0.895359</w:t>
             </w:r>
           </w:p>
         </w:tc>
         <w:tc>
           <w:tcPr>
             <w:tcW w:w="1870" w:type="dxa"/>
-            <w:vAlign w:val="center"/>
+            <w:vAlign w:val="bottom"/>
           </w:tcPr>
           <w:p>
             <w:pPr>
@@ -1996,14 +3959,18 @@
               <w:cnfStyle w:val="000000000000" w:firstRow="0" w:lastRow="0" w:firstColumn="0" w:lastColumn="0" w:oddVBand="0" w:evenVBand="0" w:oddHBand="0" w:evenHBand="0" w:firstRowFirstColumn="0" w:firstRowLastColumn="0" w:lastRowFirstColumn="0" w:lastRowLastColumn="0"/>
             </w:pPr>
             <w:r>
-              <w:t>0.873809</w:t>
+              <w:rPr>
+                <w:rFonts w:ascii="Calibri" w:hAnsi="Calibri" w:cs="Calibri"/>
+                <w:color w:val="000000"/>
+              </w:rPr>
+              <w:t>0.874473</w:t>
             </w:r>
           </w:p>
         </w:tc>
         <w:tc>
           <w:tcPr>
             <w:tcW w:w="1870" w:type="dxa"/>
-            <w:vAlign w:val="center"/>
+            <w:vAlign w:val="bottom"/>
           </w:tcPr>
           <w:p>
             <w:pPr>
@@ -2011,7 +3978,11 @@
               <w:cnfStyle w:val="000000000000" w:firstRow="0" w:lastRow="0" w:firstColumn="0" w:lastColumn="0" w:oddVBand="0" w:evenVBand="0" w:oddHBand="0" w:evenHBand="0" w:firstRowFirstColumn="0" w:firstRowLastColumn="0" w:lastRowFirstColumn="0" w:lastRowLastColumn="0"/>
             </w:pPr>
             <w:r>
-              <w:t>0.878255</w:t>
+              <w:rPr>
+                <w:rFonts w:ascii="Calibri" w:hAnsi="Calibri" w:cs="Calibri"/>
+                <w:color w:val="000000"/>
+              </w:rPr>
+              <w:t>0.883333</w:t>
             </w:r>
           </w:p>
         </w:tc>
@@ -2021,7 +3992,7 @@
             <w:tcBorders>
               <w:right w:val="single" w:sz="4" w:space="0" w:color="auto"/>
             </w:tcBorders>
-            <w:vAlign w:val="center"/>
+            <w:vAlign w:val="bottom"/>
           </w:tcPr>
           <w:p>
             <w:pPr>
@@ -2034,10 +4005,10 @@
             </w:pPr>
             <w:r>
               <w:rPr>
-                <w:b/>
-                <w:bCs/>
-              </w:rPr>
-              <w:t>0.916578</w:t>
+                <w:rFonts w:ascii="Calibri" w:hAnsi="Calibri" w:cs="Calibri"/>
+                <w:color w:val="000000"/>
+              </w:rPr>
+              <w:t>0.926582</w:t>
             </w:r>
           </w:p>
         </w:tc>
@@ -2067,7 +4038,7 @@
             <w:tcBorders>
               <w:bottom w:val="single" w:sz="4" w:space="0" w:color="auto"/>
             </w:tcBorders>
-            <w:vAlign w:val="center"/>
+            <w:vAlign w:val="bottom"/>
           </w:tcPr>
           <w:p>
             <w:pPr>
@@ -2075,7 +4046,11 @@
               <w:cnfStyle w:val="000000100000" w:firstRow="0" w:lastRow="0" w:firstColumn="0" w:lastColumn="0" w:oddVBand="0" w:evenVBand="0" w:oddHBand="1" w:evenHBand="0" w:firstRowFirstColumn="0" w:firstRowLastColumn="0" w:lastRowFirstColumn="0" w:lastRowLastColumn="0"/>
             </w:pPr>
             <w:r>
-              <w:t>0.944200</w:t>
+              <w:rPr>
+                <w:rFonts w:ascii="Calibri" w:hAnsi="Calibri" w:cs="Calibri"/>
+                <w:color w:val="000000"/>
+              </w:rPr>
+              <w:t>0.94448</w:t>
             </w:r>
           </w:p>
         </w:tc>
@@ -2085,7 +4060,7 @@
             <w:tcBorders>
               <w:bottom w:val="single" w:sz="4" w:space="0" w:color="auto"/>
             </w:tcBorders>
-            <w:vAlign w:val="center"/>
+            <w:vAlign w:val="bottom"/>
           </w:tcPr>
           <w:p>
             <w:pPr>
@@ -2093,7 +4068,11 @@
               <w:cnfStyle w:val="000000100000" w:firstRow="0" w:lastRow="0" w:firstColumn="0" w:lastColumn="0" w:oddVBand="0" w:evenVBand="0" w:oddHBand="1" w:evenHBand="0" w:firstRowFirstColumn="0" w:firstRowLastColumn="0" w:lastRowFirstColumn="0" w:lastRowLastColumn="0"/>
             </w:pPr>
             <w:r>
-              <w:t>0.953880</w:t>
+              <w:rPr>
+                <w:rFonts w:ascii="Calibri" w:hAnsi="Calibri" w:cs="Calibri"/>
+                <w:color w:val="000000"/>
+              </w:rPr>
+              <w:t>0.95528</w:t>
             </w:r>
           </w:p>
         </w:tc>
@@ -2103,7 +4082,7 @@
             <w:tcBorders>
               <w:bottom w:val="single" w:sz="4" w:space="0" w:color="auto"/>
             </w:tcBorders>
-            <w:vAlign w:val="center"/>
+            <w:vAlign w:val="bottom"/>
           </w:tcPr>
           <w:p>
             <w:pPr>
@@ -2111,7 +4090,11 @@
               <w:cnfStyle w:val="000000100000" w:firstRow="0" w:lastRow="0" w:firstColumn="0" w:lastColumn="0" w:oddVBand="0" w:evenVBand="0" w:oddHBand="1" w:evenHBand="0" w:firstRowFirstColumn="0" w:firstRowLastColumn="0" w:lastRowFirstColumn="0" w:lastRowLastColumn="0"/>
             </w:pPr>
             <w:r>
-              <w:t>0.736520</w:t>
+              <w:rPr>
+                <w:rFonts w:ascii="Calibri" w:hAnsi="Calibri" w:cs="Calibri"/>
+                <w:color w:val="000000"/>
+              </w:rPr>
+              <w:t>0.74584</w:t>
             </w:r>
           </w:p>
         </w:tc>
@@ -2122,7 +4105,7 @@
               <w:bottom w:val="single" w:sz="4" w:space="0" w:color="auto"/>
               <w:right w:val="single" w:sz="4" w:space="0" w:color="auto"/>
             </w:tcBorders>
-            <w:vAlign w:val="center"/>
+            <w:vAlign w:val="bottom"/>
           </w:tcPr>
           <w:p>
             <w:pPr>
@@ -2135,10 +4118,10 @@
             </w:pPr>
             <w:r>
               <w:rPr>
-                <w:b/>
-                <w:bCs/>
-              </w:rPr>
-              <w:t>0.975040</w:t>
+                <w:rFonts w:ascii="Calibri" w:hAnsi="Calibri" w:cs="Calibri"/>
+                <w:color w:val="000000"/>
+              </w:rPr>
+              <w:t>0.97516</w:t>
             </w:r>
           </w:p>
         </w:tc>
@@ -2161,7 +4144,68 @@
     </w:p>
     <w:p>
       <w:r>
-        <w:t>&lt;TODO: Add Observations&gt;</w:t>
+        <w:t>Based on overall accuracy, the classifier ranking is:</w:t>
+      </w:r>
+    </w:p>
+    <w:p>
+      <w:pPr>
+        <w:pStyle w:val="ListParagraph"/>
+        <w:numPr>
+          <w:ilvl w:val="0"/>
+          <w:numId w:val="5"/>
+        </w:numPr>
+      </w:pPr>
+      <w:r>
+        <w:t>Random Forest</w:t>
+      </w:r>
+    </w:p>
+    <w:p>
+      <w:pPr>
+        <w:pStyle w:val="ListParagraph"/>
+        <w:numPr>
+          <w:ilvl w:val="0"/>
+          <w:numId w:val="5"/>
+        </w:numPr>
+      </w:pPr>
+      <w:r>
+        <w:t>Logistic Regression</w:t>
+      </w:r>
+    </w:p>
+    <w:p>
+      <w:pPr>
+        <w:pStyle w:val="ListParagraph"/>
+        <w:numPr>
+          <w:ilvl w:val="0"/>
+          <w:numId w:val="5"/>
+        </w:numPr>
+      </w:pPr>
+      <w:r>
+        <w:t>K-Nearest Neighbors</w:t>
+      </w:r>
+    </w:p>
+    <w:p>
+      <w:pPr>
+        <w:pStyle w:val="ListParagraph"/>
+        <w:numPr>
+          <w:ilvl w:val="0"/>
+          <w:numId w:val="5"/>
+        </w:numPr>
+      </w:pPr>
+      <w:r>
+        <w:t>Naïve Bayes</w:t>
+      </w:r>
+    </w:p>
+    <w:p>
+      <w:r>
+        <w:t>The top 3 models all performed very well and were comparable in accuracy, while Naïve Bayes fell behind the pack significantly with an accuracy of only ~74.6% as opposed to the &gt;94% range of the others.</w:t>
+      </w:r>
+      <w:r>
+        <w:t xml:space="preserve"> </w:t>
+      </w:r>
+    </w:p>
+    <w:p>
+      <w:r>
+        <w:t>&lt;TODO: Finish&gt;</w:t>
       </w:r>
     </w:p>
     <w:p>
@@ -3062,6 +5106,207 @@
       </w:pPr>
     </w:lvl>
   </w:abstractNum>
+  <w:abstractNum w:abstractNumId="3" w15:restartNumberingAfterBreak="0">
+    <w:nsid w:val="399712EB"/>
+    <w:multiLevelType w:val="hybridMultilevel"/>
+    <w:tmpl w:val="BC56CB4E"/>
+    <w:lvl w:ilvl="0" w:tplc="0409000F">
+      <w:start w:val="1"/>
+      <w:numFmt w:val="decimal"/>
+      <w:lvlText w:val="%1."/>
+      <w:lvlJc w:val="left"/>
+      <w:pPr>
+        <w:ind w:left="720" w:hanging="360"/>
+      </w:pPr>
+      <w:rPr>
+        <w:rFonts w:hint="default"/>
+      </w:rPr>
+    </w:lvl>
+    <w:lvl w:ilvl="1" w:tplc="04090019" w:tentative="1">
+      <w:start w:val="1"/>
+      <w:numFmt w:val="lowerLetter"/>
+      <w:lvlText w:val="%2."/>
+      <w:lvlJc w:val="left"/>
+      <w:pPr>
+        <w:ind w:left="1440" w:hanging="360"/>
+      </w:pPr>
+    </w:lvl>
+    <w:lvl w:ilvl="2" w:tplc="0409001B" w:tentative="1">
+      <w:start w:val="1"/>
+      <w:numFmt w:val="lowerRoman"/>
+      <w:lvlText w:val="%3."/>
+      <w:lvlJc w:val="right"/>
+      <w:pPr>
+        <w:ind w:left="2160" w:hanging="180"/>
+      </w:pPr>
+    </w:lvl>
+    <w:lvl w:ilvl="3" w:tplc="0409000F" w:tentative="1">
+      <w:start w:val="1"/>
+      <w:numFmt w:val="decimal"/>
+      <w:lvlText w:val="%4."/>
+      <w:lvlJc w:val="left"/>
+      <w:pPr>
+        <w:ind w:left="2880" w:hanging="360"/>
+      </w:pPr>
+    </w:lvl>
+    <w:lvl w:ilvl="4" w:tplc="04090019" w:tentative="1">
+      <w:start w:val="1"/>
+      <w:numFmt w:val="lowerLetter"/>
+      <w:lvlText w:val="%5."/>
+      <w:lvlJc w:val="left"/>
+      <w:pPr>
+        <w:ind w:left="3600" w:hanging="360"/>
+      </w:pPr>
+    </w:lvl>
+    <w:lvl w:ilvl="5" w:tplc="0409001B" w:tentative="1">
+      <w:start w:val="1"/>
+      <w:numFmt w:val="lowerRoman"/>
+      <w:lvlText w:val="%6."/>
+      <w:lvlJc w:val="right"/>
+      <w:pPr>
+        <w:ind w:left="4320" w:hanging="180"/>
+      </w:pPr>
+    </w:lvl>
+    <w:lvl w:ilvl="6" w:tplc="0409000F" w:tentative="1">
+      <w:start w:val="1"/>
+      <w:numFmt w:val="decimal"/>
+      <w:lvlText w:val="%7."/>
+      <w:lvlJc w:val="left"/>
+      <w:pPr>
+        <w:ind w:left="5040" w:hanging="360"/>
+      </w:pPr>
+    </w:lvl>
+    <w:lvl w:ilvl="7" w:tplc="04090019" w:tentative="1">
+      <w:start w:val="1"/>
+      <w:numFmt w:val="lowerLetter"/>
+      <w:lvlText w:val="%8."/>
+      <w:lvlJc w:val="left"/>
+      <w:pPr>
+        <w:ind w:left="5760" w:hanging="360"/>
+      </w:pPr>
+    </w:lvl>
+    <w:lvl w:ilvl="8" w:tplc="0409001B" w:tentative="1">
+      <w:start w:val="1"/>
+      <w:numFmt w:val="lowerRoman"/>
+      <w:lvlText w:val="%9."/>
+      <w:lvlJc w:val="right"/>
+      <w:pPr>
+        <w:ind w:left="6480" w:hanging="180"/>
+      </w:pPr>
+    </w:lvl>
+  </w:abstractNum>
+  <w:abstractNum w:abstractNumId="4" w15:restartNumberingAfterBreak="0">
+    <w:nsid w:val="599873DC"/>
+    <w:multiLevelType w:val="hybridMultilevel"/>
+    <w:tmpl w:val="C3D45336"/>
+    <w:lvl w:ilvl="0" w:tplc="AFEEA8DE">
+      <w:numFmt w:val="bullet"/>
+      <w:lvlText w:val=""/>
+      <w:lvlJc w:val="left"/>
+      <w:pPr>
+        <w:ind w:left="720" w:hanging="360"/>
+      </w:pPr>
+      <w:rPr>
+        <w:rFonts w:ascii="Symbol" w:eastAsiaTheme="minorHAnsi" w:hAnsi="Symbol" w:cstheme="minorBidi" w:hint="default"/>
+      </w:rPr>
+    </w:lvl>
+    <w:lvl w:ilvl="1" w:tplc="04090003">
+      <w:start w:val="1"/>
+      <w:numFmt w:val="bullet"/>
+      <w:lvlText w:val="o"/>
+      <w:lvlJc w:val="left"/>
+      <w:pPr>
+        <w:ind w:left="1440" w:hanging="360"/>
+      </w:pPr>
+      <w:rPr>
+        <w:rFonts w:ascii="Courier New" w:hAnsi="Courier New" w:cs="Courier New" w:hint="default"/>
+      </w:rPr>
+    </w:lvl>
+    <w:lvl w:ilvl="2" w:tplc="04090005" w:tentative="1">
+      <w:start w:val="1"/>
+      <w:numFmt w:val="bullet"/>
+      <w:lvlText w:val=""/>
+      <w:lvlJc w:val="left"/>
+      <w:pPr>
+        <w:ind w:left="2160" w:hanging="360"/>
+      </w:pPr>
+      <w:rPr>
+        <w:rFonts w:ascii="Wingdings" w:hAnsi="Wingdings" w:hint="default"/>
+      </w:rPr>
+    </w:lvl>
+    <w:lvl w:ilvl="3" w:tplc="04090001" w:tentative="1">
+      <w:start w:val="1"/>
+      <w:numFmt w:val="bullet"/>
+      <w:lvlText w:val=""/>
+      <w:lvlJc w:val="left"/>
+      <w:pPr>
+        <w:ind w:left="2880" w:hanging="360"/>
+      </w:pPr>
+      <w:rPr>
+        <w:rFonts w:ascii="Symbol" w:hAnsi="Symbol" w:hint="default"/>
+      </w:rPr>
+    </w:lvl>
+    <w:lvl w:ilvl="4" w:tplc="04090003" w:tentative="1">
+      <w:start w:val="1"/>
+      <w:numFmt w:val="bullet"/>
+      <w:lvlText w:val="o"/>
+      <w:lvlJc w:val="left"/>
+      <w:pPr>
+        <w:ind w:left="3600" w:hanging="360"/>
+      </w:pPr>
+      <w:rPr>
+        <w:rFonts w:ascii="Courier New" w:hAnsi="Courier New" w:cs="Courier New" w:hint="default"/>
+      </w:rPr>
+    </w:lvl>
+    <w:lvl w:ilvl="5" w:tplc="04090005" w:tentative="1">
+      <w:start w:val="1"/>
+      <w:numFmt w:val="bullet"/>
+      <w:lvlText w:val=""/>
+      <w:lvlJc w:val="left"/>
+      <w:pPr>
+        <w:ind w:left="4320" w:hanging="360"/>
+      </w:pPr>
+      <w:rPr>
+        <w:rFonts w:ascii="Wingdings" w:hAnsi="Wingdings" w:hint="default"/>
+      </w:rPr>
+    </w:lvl>
+    <w:lvl w:ilvl="6" w:tplc="04090001" w:tentative="1">
+      <w:start w:val="1"/>
+      <w:numFmt w:val="bullet"/>
+      <w:lvlText w:val=""/>
+      <w:lvlJc w:val="left"/>
+      <w:pPr>
+        <w:ind w:left="5040" w:hanging="360"/>
+      </w:pPr>
+      <w:rPr>
+        <w:rFonts w:ascii="Symbol" w:hAnsi="Symbol" w:hint="default"/>
+      </w:rPr>
+    </w:lvl>
+    <w:lvl w:ilvl="7" w:tplc="04090003" w:tentative="1">
+      <w:start w:val="1"/>
+      <w:numFmt w:val="bullet"/>
+      <w:lvlText w:val="o"/>
+      <w:lvlJc w:val="left"/>
+      <w:pPr>
+        <w:ind w:left="5760" w:hanging="360"/>
+      </w:pPr>
+      <w:rPr>
+        <w:rFonts w:ascii="Courier New" w:hAnsi="Courier New" w:cs="Courier New" w:hint="default"/>
+      </w:rPr>
+    </w:lvl>
+    <w:lvl w:ilvl="8" w:tplc="04090005" w:tentative="1">
+      <w:start w:val="1"/>
+      <w:numFmt w:val="bullet"/>
+      <w:lvlText w:val=""/>
+      <w:lvlJc w:val="left"/>
+      <w:pPr>
+        <w:ind w:left="6480" w:hanging="360"/>
+      </w:pPr>
+      <w:rPr>
+        <w:rFonts w:ascii="Wingdings" w:hAnsi="Wingdings" w:hint="default"/>
+      </w:rPr>
+    </w:lvl>
+  </w:abstractNum>
   <w:num w:numId="1" w16cid:durableId="1199931297">
     <w:abstractNumId w:val="1"/>
   </w:num>
@@ -3070,6 +5315,12 @@
   </w:num>
   <w:num w:numId="3" w16cid:durableId="512959392">
     <w:abstractNumId w:val="0"/>
+  </w:num>
+  <w:num w:numId="4" w16cid:durableId="39087780">
+    <w:abstractNumId w:val="4"/>
+  </w:num>
+  <w:num w:numId="5" w16cid:durableId="162088062">
+    <w:abstractNumId w:val="3"/>
   </w:num>
 </w:numbering>
 </file>

</xml_diff>